<commit_message>
Update Cyclone Tracking Description - Version 13.2.docx
Fixed a typo and added some additional information to the appendix.
</commit_message>
<xml_diff>
--- a/Cyclone Tracking Description - Version 13.2.docx
+++ b/Cyclone Tracking Description - Version 13.2.docx
@@ -560,7 +560,6 @@
                 <w:szCs w:val="22"/>
               </w:rPr>
             </w:pPr>
-            <w:proofErr w:type="spellStart"/>
             <w:r>
               <w:rPr>
                 <w:rFonts w:ascii="Calibri" w:hAnsi="Calibri" w:cs="Calibri"/>
@@ -577,7 +576,6 @@
               </w:rPr>
               <w:t>km</w:t>
             </w:r>
-            <w:proofErr w:type="spellEnd"/>
           </w:p>
         </w:tc>
         <w:tc>
@@ -662,7 +660,6 @@
               </w:rPr>
               <w:t>“</w:t>
             </w:r>
-            <w:proofErr w:type="spellStart"/>
             <w:r>
               <w:rPr>
                 <w:rFonts w:ascii="Calibri" w:hAnsi="Calibri" w:cs="Calibri"/>
@@ -671,7 +668,6 @@
               </w:rPr>
               <w:t>kSizekm</w:t>
             </w:r>
-            <w:proofErr w:type="spellEnd"/>
             <w:r>
               <w:rPr>
                 <w:rFonts w:ascii="Calibri" w:hAnsi="Calibri" w:cs="Calibri"/>
@@ -735,7 +731,6 @@
                 <w:szCs w:val="22"/>
               </w:rPr>
             </w:pPr>
-            <w:proofErr w:type="spellStart"/>
             <w:r>
               <w:rPr>
                 <w:rFonts w:ascii="Calibri" w:hAnsi="Calibri" w:cs="Calibri"/>
@@ -744,7 +739,6 @@
               </w:rPr>
               <w:t>nanThresh</w:t>
             </w:r>
-            <w:proofErr w:type="spellEnd"/>
           </w:p>
         </w:tc>
         <w:tc>
@@ -838,34 +832,14 @@
                 <w:szCs w:val="22"/>
               </w:rPr>
             </w:pPr>
-            <w:proofErr w:type="spellStart"/>
-            <w:r>
-              <w:rPr>
-                <w:rFonts w:ascii="Calibri" w:hAnsi="Calibri" w:cs="Calibri"/>
-                <w:sz w:val="22"/>
-                <w:szCs w:val="22"/>
-              </w:rPr>
-              <w:t>d_slp</w:t>
-            </w:r>
-            <w:proofErr w:type="spellEnd"/>
-            <w:r>
-              <w:rPr>
-                <w:rFonts w:ascii="Calibri" w:hAnsi="Calibri" w:cs="Calibri"/>
-                <w:sz w:val="22"/>
-                <w:szCs w:val="22"/>
-              </w:rPr>
-              <w:t xml:space="preserve"> / </w:t>
-            </w:r>
-            <w:proofErr w:type="spellStart"/>
-            <w:r>
-              <w:rPr>
-                <w:rFonts w:ascii="Calibri" w:hAnsi="Calibri" w:cs="Calibri"/>
-                <w:sz w:val="22"/>
-                <w:szCs w:val="22"/>
-              </w:rPr>
-              <w:t>d_dist</w:t>
-            </w:r>
-            <w:proofErr w:type="spellEnd"/>
+            <w:r>
+              <w:rPr>
+                <w:rFonts w:ascii="Calibri" w:hAnsi="Calibri" w:cs="Calibri"/>
+                <w:sz w:val="22"/>
+                <w:szCs w:val="22"/>
+              </w:rPr>
+              <w:t>d_slp / d_dist</w:t>
+            </w:r>
           </w:p>
         </w:tc>
         <w:tc>
@@ -980,7 +954,6 @@
                 <w:szCs w:val="22"/>
               </w:rPr>
             </w:pPr>
-            <w:proofErr w:type="spellStart"/>
             <w:r>
               <w:rPr>
                 <w:rFonts w:ascii="Calibri" w:hAnsi="Calibri" w:cs="Calibri"/>
@@ -997,7 +970,6 @@
               </w:rPr>
               <w:t>lev</w:t>
             </w:r>
-            <w:proofErr w:type="spellEnd"/>
           </w:p>
         </w:tc>
         <w:tc>
@@ -1083,7 +1055,6 @@
                 <w:szCs w:val="22"/>
               </w:rPr>
             </w:pPr>
-            <w:proofErr w:type="spellStart"/>
             <w:r>
               <w:rPr>
                 <w:rFonts w:ascii="Calibri" w:hAnsi="Calibri" w:cs="Calibri"/>
@@ -1092,7 +1063,6 @@
               </w:rPr>
               <w:t>contint</w:t>
             </w:r>
-            <w:proofErr w:type="spellEnd"/>
           </w:p>
         </w:tc>
         <w:tc>
@@ -1178,7 +1148,6 @@
                 <w:szCs w:val="22"/>
               </w:rPr>
             </w:pPr>
-            <w:proofErr w:type="spellStart"/>
             <w:r>
               <w:rPr>
                 <w:rFonts w:ascii="Calibri" w:hAnsi="Calibri" w:cs="Calibri"/>
@@ -1187,7 +1156,6 @@
               </w:rPr>
               <w:t>mcctol</w:t>
             </w:r>
-            <w:proofErr w:type="spellEnd"/>
           </w:p>
         </w:tc>
         <w:tc>
@@ -1273,7 +1241,6 @@
                 <w:szCs w:val="22"/>
               </w:rPr>
             </w:pPr>
-            <w:proofErr w:type="spellStart"/>
             <w:r>
               <w:rPr>
                 <w:rFonts w:ascii="Calibri" w:hAnsi="Calibri" w:cs="Calibri"/>
@@ -1282,7 +1249,6 @@
               </w:rPr>
               <w:t>mccdist</w:t>
             </w:r>
-            <w:proofErr w:type="spellEnd"/>
           </w:p>
         </w:tc>
         <w:tc>
@@ -1384,7 +1350,6 @@
                 <w:szCs w:val="22"/>
               </w:rPr>
             </w:pPr>
-            <w:proofErr w:type="spellStart"/>
             <w:r>
               <w:rPr>
                 <w:rFonts w:ascii="Calibri" w:hAnsi="Calibri" w:cs="Calibri"/>
@@ -1393,7 +1358,6 @@
               </w:rPr>
               <w:t>maxSpeed</w:t>
             </w:r>
-            <w:proofErr w:type="spellEnd"/>
           </w:p>
         </w:tc>
         <w:tc>
@@ -1554,25 +1518,7 @@
                 <w:sz w:val="22"/>
                 <w:szCs w:val="22"/>
               </w:rPr>
-              <w:t xml:space="preserve">Modifies the projection of a cyclone center’s propagation between </w:t>
-            </w:r>
-            <w:proofErr w:type="gramStart"/>
-            <w:r>
-              <w:rPr>
-                <w:rFonts w:ascii="Calibri" w:hAnsi="Calibri" w:cs="Calibri"/>
-                <w:sz w:val="22"/>
-                <w:szCs w:val="22"/>
-              </w:rPr>
-              <w:t>two time</w:t>
-            </w:r>
-            <w:proofErr w:type="gramEnd"/>
-            <w:r>
-              <w:rPr>
-                <w:rFonts w:ascii="Calibri" w:hAnsi="Calibri" w:cs="Calibri"/>
-                <w:sz w:val="22"/>
-                <w:szCs w:val="22"/>
-              </w:rPr>
-              <w:t xml:space="preserve"> steps, accounting for the tendency for cyclone propagation to slow with age</w:t>
+              <w:t>Modifies the projection of a cyclone center’s propagation between two time steps, accounting for the tendency for cyclone propagation to slow with age</w:t>
             </w:r>
           </w:p>
         </w:tc>
@@ -1649,41 +1595,13 @@
         <w:rPr>
           <w:rFonts w:ascii="Calibri" w:hAnsi="Calibri" w:cs="Calibri"/>
         </w:rPr>
-        <w:t xml:space="preserve">Any format that can be read as a </w:t>
-      </w:r>
-      <w:proofErr w:type="spellStart"/>
-      <w:r>
-        <w:rPr>
-          <w:rFonts w:ascii="Calibri" w:hAnsi="Calibri" w:cs="Calibri"/>
-        </w:rPr>
-        <w:t>numpy</w:t>
-      </w:r>
-      <w:proofErr w:type="spellEnd"/>
-      <w:r>
-        <w:rPr>
-          <w:rFonts w:ascii="Calibri" w:hAnsi="Calibri" w:cs="Calibri"/>
-        </w:rPr>
-        <w:t xml:space="preserve"> array will do</w:t>
-      </w:r>
-      <w:r>
-        <w:rPr>
-          <w:rFonts w:ascii="Calibri" w:hAnsi="Calibri" w:cs="Calibri"/>
-        </w:rPr>
-        <w:t xml:space="preserve">, but the code shared here is set up for </w:t>
-      </w:r>
-      <w:proofErr w:type="spellStart"/>
-      <w:r>
-        <w:rPr>
-          <w:rFonts w:ascii="Calibri" w:hAnsi="Calibri" w:cs="Calibri"/>
-        </w:rPr>
-        <w:t>netcdf</w:t>
-      </w:r>
-      <w:proofErr w:type="spellEnd"/>
-      <w:r>
-        <w:rPr>
-          <w:rFonts w:ascii="Calibri" w:hAnsi="Calibri" w:cs="Calibri"/>
-        </w:rPr>
-        <w:t xml:space="preserve"> files.</w:t>
+        <w:t>Any format that can be read as a numpy array will do</w:t>
+      </w:r>
+      <w:r>
+        <w:rPr>
+          <w:rFonts w:ascii="Calibri" w:hAnsi="Calibri" w:cs="Calibri"/>
+        </w:rPr>
+        <w:t>, but the code shared here is set up for netcdf files.</w:t>
       </w:r>
     </w:p>
     <w:p>
@@ -1728,21 +1646,7 @@
         <w:rPr>
           <w:rFonts w:ascii="Calibri" w:hAnsi="Calibri" w:cs="Calibri"/>
         </w:rPr>
-        <w:t xml:space="preserve"> of the same projection, grid cell size, and extent as the SLP inputs. Any format that can be read as a </w:t>
-      </w:r>
-      <w:proofErr w:type="spellStart"/>
-      <w:r>
-        <w:rPr>
-          <w:rFonts w:ascii="Calibri" w:hAnsi="Calibri" w:cs="Calibri"/>
-        </w:rPr>
-        <w:t>numpy</w:t>
-      </w:r>
-      <w:proofErr w:type="spellEnd"/>
-      <w:r>
-        <w:rPr>
-          <w:rFonts w:ascii="Calibri" w:hAnsi="Calibri" w:cs="Calibri"/>
-        </w:rPr>
-        <w:t xml:space="preserve"> array will do.</w:t>
+        <w:t xml:space="preserve"> of the same projection, grid cell size, and extent as the SLP inputs. Any format that can be read as a numpy array will do.</w:t>
       </w:r>
       <w:r>
         <w:rPr>
@@ -1769,21 +1673,7 @@
         <w:rPr>
           <w:rFonts w:ascii="Calibri" w:hAnsi="Calibri" w:cs="Calibri"/>
         </w:rPr>
-        <w:t xml:space="preserve">, I’ve loaded </w:t>
-      </w:r>
-      <w:proofErr w:type="spellStart"/>
-      <w:r>
-        <w:rPr>
-          <w:rFonts w:ascii="Calibri" w:hAnsi="Calibri" w:cs="Calibri"/>
-        </w:rPr>
-        <w:t>netcdf</w:t>
-      </w:r>
-      <w:proofErr w:type="spellEnd"/>
-      <w:r>
-        <w:rPr>
-          <w:rFonts w:ascii="Calibri" w:hAnsi="Calibri" w:cs="Calibri"/>
-        </w:rPr>
-        <w:t xml:space="preserve"> files with projection criteria for three resolutions: 100 km (180 by 180), 50 km (360 by 360), and 25 km (720 by 720).</w:t>
+        <w:t>, I’ve loaded netcdf files with projection criteria for three resolutions: 100 km (180 by 180), 50 km (360 by 360), and 25 km (720 by 720).</w:t>
       </w:r>
     </w:p>
     <w:p>
@@ -1804,49 +1694,7 @@
         <w:rPr>
           <w:rFonts w:ascii="Calibri" w:hAnsi="Calibri" w:cs="Calibri"/>
         </w:rPr>
-        <w:t xml:space="preserve"> (</w:t>
-      </w:r>
-      <w:proofErr w:type="gramStart"/>
-      <w:r>
-        <w:rPr>
-          <w:rFonts w:ascii="Calibri" w:hAnsi="Calibri" w:cs="Calibri"/>
-        </w:rPr>
-        <w:t>e.g.</w:t>
-      </w:r>
-      <w:proofErr w:type="gramEnd"/>
-      <w:r>
-        <w:rPr>
-          <w:rFonts w:ascii="Calibri" w:hAnsi="Calibri" w:cs="Calibri"/>
-        </w:rPr>
-        <w:t xml:space="preserve"> ~/opt/anaconda3/</w:t>
-      </w:r>
-      <w:proofErr w:type="spellStart"/>
-      <w:r>
-        <w:rPr>
-          <w:rFonts w:ascii="Calibri" w:hAnsi="Calibri" w:cs="Calibri"/>
-        </w:rPr>
-        <w:t>envs</w:t>
-      </w:r>
-      <w:proofErr w:type="spellEnd"/>
-      <w:r>
-        <w:rPr>
-          <w:rFonts w:ascii="Calibri" w:hAnsi="Calibri" w:cs="Calibri"/>
-        </w:rPr>
-        <w:t>/</w:t>
-      </w:r>
-      <w:proofErr w:type="spellStart"/>
-      <w:r>
-        <w:rPr>
-          <w:rFonts w:ascii="Calibri" w:hAnsi="Calibri" w:cs="Calibri"/>
-        </w:rPr>
-        <w:t>myenv</w:t>
-      </w:r>
-      <w:proofErr w:type="spellEnd"/>
-      <w:r>
-        <w:rPr>
-          <w:rFonts w:ascii="Calibri" w:hAnsi="Calibri" w:cs="Calibri"/>
-        </w:rPr>
-        <w:t>/lib/python3.8/site-packages)</w:t>
+        <w:t xml:space="preserve"> (e.g. ~/opt/anaconda3/envs/myenv/lib/python3.8/site-packages)</w:t>
       </w:r>
       <w:r>
         <w:rPr>
@@ -1890,21 +1738,7 @@
           <w:rFonts w:ascii="Calibri" w:hAnsi="Calibri" w:cs="Calibri"/>
           <w:i/>
         </w:rPr>
-        <w:t>3</w:t>
-      </w:r>
-      <w:r>
-        <w:rPr>
-          <w:rFonts w:ascii="Calibri" w:hAnsi="Calibri" w:cs="Calibri"/>
-          <w:i/>
-        </w:rPr>
-        <w:t>_</w:t>
-      </w:r>
-      <w:r>
-        <w:rPr>
-          <w:rFonts w:ascii="Calibri" w:hAnsi="Calibri" w:cs="Calibri"/>
-          <w:i/>
-        </w:rPr>
-        <w:t>2</w:t>
+        <w:t>3_2</w:t>
       </w:r>
       <w:r>
         <w:rPr>
@@ -1938,19 +1772,7 @@
         <w:rPr>
           <w:rFonts w:ascii="Calibri" w:hAnsi="Calibri" w:cs="Calibri"/>
         </w:rPr>
-        <w:t xml:space="preserve"> The python modules I am currently using for version 12.4</w:t>
-      </w:r>
-      <w:r>
-        <w:rPr>
-          <w:rFonts w:ascii="Calibri" w:hAnsi="Calibri" w:cs="Calibri"/>
-        </w:rPr>
-        <w:t xml:space="preserve"> and 13.2</w:t>
-      </w:r>
-      <w:r>
-        <w:rPr>
-          <w:rFonts w:ascii="Calibri" w:hAnsi="Calibri" w:cs="Calibri"/>
-        </w:rPr>
-        <w:t>. are as follows:</w:t>
+        <w:t xml:space="preserve"> The python modules I am currently using for version 12.4 and 13.2. are as follows:</w:t>
       </w:r>
     </w:p>
     <w:p>
@@ -1961,19 +1783,11 @@
           <w:rFonts w:ascii="Calibri" w:hAnsi="Calibri" w:cs="Calibri"/>
         </w:rPr>
       </w:pPr>
-      <w:proofErr w:type="spellStart"/>
-      <w:r>
-        <w:rPr>
-          <w:rFonts w:ascii="Calibri" w:hAnsi="Calibri" w:cs="Calibri"/>
-        </w:rPr>
-        <w:t>xesmf</w:t>
-      </w:r>
-      <w:proofErr w:type="spellEnd"/>
-      <w:r>
-        <w:rPr>
-          <w:rFonts w:ascii="Calibri" w:hAnsi="Calibri" w:cs="Calibri"/>
-        </w:rPr>
-        <w:t xml:space="preserve"> 0.5.1 (reprojection only – install this first)</w:t>
+      <w:r>
+        <w:rPr>
+          <w:rFonts w:ascii="Calibri" w:hAnsi="Calibri" w:cs="Calibri"/>
+        </w:rPr>
+        <w:t>xesmf 0.5.1 (reprojection only – install this first)</w:t>
       </w:r>
     </w:p>
     <w:p>
@@ -2017,21 +1831,7 @@
         <w:rPr>
           <w:rFonts w:ascii="Calibri" w:hAnsi="Calibri" w:cs="Calibri"/>
         </w:rPr>
-        <w:t xml:space="preserve"> be installed with </w:t>
-      </w:r>
-      <w:proofErr w:type="spellStart"/>
-      <w:r>
-        <w:rPr>
-          <w:rFonts w:ascii="Calibri" w:hAnsi="Calibri" w:cs="Calibri"/>
-        </w:rPr>
-        <w:t>xesmf</w:t>
-      </w:r>
-      <w:proofErr w:type="spellEnd"/>
-      <w:r>
-        <w:rPr>
-          <w:rFonts w:ascii="Calibri" w:hAnsi="Calibri" w:cs="Calibri"/>
-        </w:rPr>
-        <w:t>)</w:t>
+        <w:t xml:space="preserve"> be installed with xesmf)</w:t>
       </w:r>
     </w:p>
     <w:p>
@@ -2062,20 +1862,7 @@
           <w:rFonts w:ascii="Calibri" w:hAnsi="Calibri" w:cs="Calibri"/>
         </w:rPr>
         <w:tab/>
-      </w:r>
-      <w:proofErr w:type="spellStart"/>
-      <w:r>
-        <w:rPr>
-          <w:rFonts w:ascii="Calibri" w:hAnsi="Calibri" w:cs="Calibri"/>
-        </w:rPr>
-        <w:t>numpy</w:t>
-      </w:r>
-      <w:proofErr w:type="spellEnd"/>
-      <w:r>
-        <w:rPr>
-          <w:rFonts w:ascii="Calibri" w:hAnsi="Calibri" w:cs="Calibri"/>
-        </w:rPr>
-        <w:t xml:space="preserve"> 1.20.0</w:t>
+        <w:t>numpy 1.20.0</w:t>
       </w:r>
     </w:p>
     <w:p>
@@ -2091,20 +1878,7 @@
           <w:rFonts w:ascii="Calibri" w:hAnsi="Calibri" w:cs="Calibri"/>
         </w:rPr>
         <w:tab/>
-      </w:r>
-      <w:proofErr w:type="spellStart"/>
-      <w:r>
-        <w:rPr>
-          <w:rFonts w:ascii="Calibri" w:hAnsi="Calibri" w:cs="Calibri"/>
-        </w:rPr>
-        <w:t>scipy</w:t>
-      </w:r>
-      <w:proofErr w:type="spellEnd"/>
-      <w:r>
-        <w:rPr>
-          <w:rFonts w:ascii="Calibri" w:hAnsi="Calibri" w:cs="Calibri"/>
-        </w:rPr>
-        <w:t xml:space="preserve"> 1.4.1</w:t>
+        <w:t>scipy 1.4.1</w:t>
       </w:r>
     </w:p>
     <w:p>
@@ -2293,21 +2067,7 @@
         <w:rPr>
           <w:rFonts w:ascii="Calibri" w:hAnsi="Calibri" w:cs="Calibri"/>
         </w:rPr>
-        <w:t>This version should yield identical cyclone frequency, intensity, etc. as version 12.4 (Crawford et al., 2021</w:t>
-      </w:r>
-      <w:proofErr w:type="gramStart"/>
-      <w:r>
-        <w:rPr>
-          <w:rFonts w:ascii="Calibri" w:hAnsi="Calibri" w:cs="Calibri"/>
-        </w:rPr>
-        <w:t>), since</w:t>
-      </w:r>
-      <w:proofErr w:type="gramEnd"/>
-      <w:r>
-        <w:rPr>
-          <w:rFonts w:ascii="Calibri" w:hAnsi="Calibri" w:cs="Calibri"/>
-        </w:rPr>
-        <w:t xml:space="preserve"> none of the core functions have changed.</w:t>
+        <w:t>This version should yield identical cyclone frequency, intensity, etc. as version 12.4 (Crawford et al., 2021), since none of the core functions have changed.</w:t>
       </w:r>
     </w:p>
     <w:p>
@@ -2328,21 +2088,7 @@
         <w:rPr>
           <w:rFonts w:ascii="Calibri" w:hAnsi="Calibri" w:cs="Calibri"/>
         </w:rPr>
-        <w:t xml:space="preserve">The main updates from version 12.4 to 13.2 involve the outputs up the main data frame in the </w:t>
-      </w:r>
-      <w:proofErr w:type="spellStart"/>
-      <w:r>
-        <w:rPr>
-          <w:rFonts w:ascii="Calibri" w:hAnsi="Calibri" w:cs="Calibri"/>
-        </w:rPr>
-        <w:t>cyclonetrack</w:t>
-      </w:r>
-      <w:proofErr w:type="spellEnd"/>
-      <w:r>
-        <w:rPr>
-          <w:rFonts w:ascii="Calibri" w:hAnsi="Calibri" w:cs="Calibri"/>
-        </w:rPr>
-        <w:t xml:space="preserve"> objects. Namely,</w:t>
+        <w:t>The main updates from version 12.4 to 13.2 involve the outputs up the main data frame in the cyclonetrack objects. Namely,</w:t>
       </w:r>
     </w:p>
     <w:p>
@@ -2438,21 +2184,7 @@
         <w:rPr>
           <w:rFonts w:ascii="Calibri" w:hAnsi="Calibri" w:cs="Calibri"/>
         </w:rPr>
-        <w:t>(</w:t>
-      </w:r>
-      <w:proofErr w:type="spellStart"/>
-      <w:r>
-        <w:rPr>
-          <w:rFonts w:ascii="Calibri" w:hAnsi="Calibri" w:cs="Calibri"/>
-        </w:rPr>
-        <w:t>p_grad</w:t>
-      </w:r>
-      <w:proofErr w:type="spellEnd"/>
-      <w:r>
-        <w:rPr>
-          <w:rFonts w:ascii="Calibri" w:hAnsi="Calibri" w:cs="Calibri"/>
-        </w:rPr>
-        <w:t xml:space="preserve">) </w:t>
+        <w:t xml:space="preserve">(p_grad) </w:t>
       </w:r>
       <w:r>
         <w:rPr>
@@ -2482,21 +2214,7 @@
         <w:rPr>
           <w:rFonts w:ascii="Calibri" w:hAnsi="Calibri" w:cs="Calibri"/>
         </w:rPr>
-        <w:t>Replaced all "longs" with "</w:t>
-      </w:r>
-      <w:proofErr w:type="spellStart"/>
-      <w:r>
-        <w:rPr>
-          <w:rFonts w:ascii="Calibri" w:hAnsi="Calibri" w:cs="Calibri"/>
-        </w:rPr>
-        <w:t>lons</w:t>
-      </w:r>
-      <w:proofErr w:type="spellEnd"/>
-      <w:r>
-        <w:rPr>
-          <w:rFonts w:ascii="Calibri" w:hAnsi="Calibri" w:cs="Calibri"/>
-        </w:rPr>
-        <w:t>" when referring to longitude</w:t>
+        <w:t>Replaced all "longs" with "lons" when referring to longitude</w:t>
       </w:r>
       <w:r>
         <w:rPr>
@@ -2538,35 +2256,7 @@
         <w:rPr>
           <w:rFonts w:ascii="Calibri" w:hAnsi="Calibri" w:cs="Calibri"/>
         </w:rPr>
-        <w:t xml:space="preserve">Added a try/except statement to cTrack2sTrack function so that it will ignore cases where </w:t>
-      </w:r>
-      <w:proofErr w:type="spellStart"/>
-      <w:r>
-        <w:rPr>
-          <w:rFonts w:ascii="Calibri" w:hAnsi="Calibri" w:cs="Calibri"/>
-        </w:rPr>
-        <w:t>tids</w:t>
-      </w:r>
-      <w:proofErr w:type="spellEnd"/>
-      <w:r>
-        <w:rPr>
-          <w:rFonts w:ascii="Calibri" w:hAnsi="Calibri" w:cs="Calibri"/>
-        </w:rPr>
-        <w:t xml:space="preserve"> between two months don’t align instead of breaking. Such cases lead to there being two separate system tracks despite a </w:t>
-      </w:r>
-      <w:proofErr w:type="spellStart"/>
-      <w:r>
-        <w:rPr>
-          <w:rFonts w:ascii="Calibri" w:hAnsi="Calibri" w:cs="Calibri"/>
-        </w:rPr>
-        <w:t>regenesis</w:t>
-      </w:r>
-      <w:proofErr w:type="spellEnd"/>
-      <w:r>
-        <w:rPr>
-          <w:rFonts w:ascii="Calibri" w:hAnsi="Calibri" w:cs="Calibri"/>
-        </w:rPr>
-        <w:t xml:space="preserve"> event being detected. This is a fringe case that probably effects fewer than one in </w:t>
+        <w:t xml:space="preserve">Added a try/except statement to cTrack2sTrack function so that it will ignore cases where tids between two months don’t align instead of breaking. Such cases lead to there being two separate system tracks despite a regenesis event being detected. This is a fringe case that probably effects fewer than one in </w:t>
       </w:r>
       <w:r>
         <w:rPr>
@@ -2691,7 +2381,6 @@
         </w:rPr>
         <w:t xml:space="preserve"> months are grouped with the month in which they experience </w:t>
       </w:r>
-      <w:proofErr w:type="spellStart"/>
       <w:r>
         <w:rPr>
           <w:rFonts w:ascii="Calibri" w:hAnsi="Calibri" w:cs="Calibri"/>
@@ -2702,14 +2391,7 @@
         <w:rPr>
           <w:rFonts w:ascii="Calibri" w:hAnsi="Calibri" w:cs="Calibri"/>
         </w:rPr>
-        <w:t>lysis</w:t>
-      </w:r>
-      <w:proofErr w:type="spellEnd"/>
-      <w:r>
-        <w:rPr>
-          <w:rFonts w:ascii="Calibri" w:hAnsi="Calibri" w:cs="Calibri"/>
-        </w:rPr>
-        <w:t xml:space="preserve">.  </w:t>
+        <w:t xml:space="preserve">lysis.  </w:t>
       </w:r>
     </w:p>
     <w:p>
@@ -3033,34 +2715,14 @@
                 <w:szCs w:val="22"/>
               </w:rPr>
             </w:pPr>
-            <w:proofErr w:type="spellStart"/>
-            <w:r>
-              <w:rPr>
-                <w:rFonts w:ascii="Calibri" w:hAnsi="Calibri" w:cs="Calibri"/>
-                <w:sz w:val="22"/>
-                <w:szCs w:val="22"/>
-              </w:rPr>
-              <w:t>lon</w:t>
-            </w:r>
-            <w:proofErr w:type="spellEnd"/>
-            <w:r>
-              <w:rPr>
-                <w:rFonts w:ascii="Calibri" w:hAnsi="Calibri" w:cs="Calibri"/>
-                <w:sz w:val="22"/>
-                <w:szCs w:val="22"/>
-              </w:rPr>
-              <w:t xml:space="preserve">, </w:t>
-            </w:r>
-            <w:proofErr w:type="spellStart"/>
-            <w:r>
-              <w:rPr>
-                <w:rFonts w:ascii="Calibri" w:hAnsi="Calibri" w:cs="Calibri"/>
-                <w:sz w:val="22"/>
-                <w:szCs w:val="22"/>
-              </w:rPr>
-              <w:t>lat</w:t>
-            </w:r>
-            <w:proofErr w:type="spellEnd"/>
+            <w:r>
+              <w:rPr>
+                <w:rFonts w:ascii="Calibri" w:hAnsi="Calibri" w:cs="Calibri"/>
+                <w:sz w:val="22"/>
+                <w:szCs w:val="22"/>
+              </w:rPr>
+              <w:t>lon, lat</w:t>
+            </w:r>
           </w:p>
         </w:tc>
         <w:tc>
@@ -3175,27 +2837,7 @@
                 <w:sz w:val="22"/>
                 <w:szCs w:val="22"/>
               </w:rPr>
-              <w:t>(</w:t>
-            </w:r>
-            <w:proofErr w:type="gramStart"/>
-            <w:r>
-              <w:rPr>
-                <w:rFonts w:ascii="Calibri" w:hAnsi="Calibri" w:cs="Calibri"/>
-                <w:color w:val="FF0000"/>
-                <w:sz w:val="22"/>
-                <w:szCs w:val="22"/>
-              </w:rPr>
-              <w:t>warning</w:t>
-            </w:r>
-            <w:proofErr w:type="gramEnd"/>
-            <w:r>
-              <w:rPr>
-                <w:rFonts w:ascii="Calibri" w:hAnsi="Calibri" w:cs="Calibri"/>
-                <w:color w:val="FF0000"/>
-                <w:sz w:val="22"/>
-                <w:szCs w:val="22"/>
-              </w:rPr>
-              <w:t>: “long” was used prior to version 13.0)</w:t>
+              <w:t>(warning: “long” was used prior to version 13.0)</w:t>
             </w:r>
           </w:p>
         </w:tc>
@@ -3355,7 +2997,6 @@
                 <w:szCs w:val="22"/>
               </w:rPr>
             </w:pPr>
-            <w:proofErr w:type="spellStart"/>
             <w:r>
               <w:rPr>
                 <w:rFonts w:ascii="Calibri" w:hAnsi="Calibri" w:cs="Calibri"/>
@@ -3364,7 +3005,6 @@
               </w:rPr>
               <w:t>uv</w:t>
             </w:r>
-            <w:proofErr w:type="spellEnd"/>
           </w:p>
         </w:tc>
         <w:tc>
@@ -3585,7 +3225,6 @@
                 <w:szCs w:val="22"/>
               </w:rPr>
             </w:pPr>
-            <w:proofErr w:type="spellStart"/>
             <w:r>
               <w:rPr>
                 <w:rFonts w:ascii="Calibri" w:hAnsi="Calibri" w:cs="Calibri"/>
@@ -3594,7 +3233,6 @@
               </w:rPr>
               <w:t>pid</w:t>
             </w:r>
-            <w:proofErr w:type="spellEnd"/>
           </w:p>
         </w:tc>
         <w:tc>
@@ -3679,7 +3317,6 @@
                 <w:szCs w:val="22"/>
               </w:rPr>
             </w:pPr>
-            <w:proofErr w:type="spellStart"/>
             <w:r>
               <w:rPr>
                 <w:rFonts w:ascii="Calibri" w:hAnsi="Calibri" w:cs="Calibri"/>
@@ -3688,7 +3325,6 @@
               </w:rPr>
               <w:t>tid</w:t>
             </w:r>
-            <w:proofErr w:type="spellEnd"/>
           </w:p>
         </w:tc>
         <w:tc>
@@ -3773,7 +3409,6 @@
                 <w:szCs w:val="22"/>
               </w:rPr>
             </w:pPr>
-            <w:proofErr w:type="spellStart"/>
             <w:r>
               <w:rPr>
                 <w:rFonts w:ascii="Calibri" w:hAnsi="Calibri" w:cs="Calibri"/>
@@ -3782,7 +3417,6 @@
               </w:rPr>
               <w:t>ftid</w:t>
             </w:r>
-            <w:proofErr w:type="spellEnd"/>
           </w:p>
         </w:tc>
         <w:tc>
@@ -3867,7 +3501,6 @@
                 <w:szCs w:val="22"/>
               </w:rPr>
             </w:pPr>
-            <w:proofErr w:type="spellStart"/>
             <w:r>
               <w:rPr>
                 <w:rFonts w:ascii="Calibri" w:hAnsi="Calibri" w:cs="Calibri"/>
@@ -3876,7 +3509,6 @@
               </w:rPr>
               <w:t>ptid</w:t>
             </w:r>
-            <w:proofErr w:type="spellEnd"/>
           </w:p>
         </w:tc>
         <w:tc>
@@ -3936,25 +3568,7 @@
                 <w:sz w:val="22"/>
                 <w:szCs w:val="22"/>
               </w:rPr>
-              <w:t xml:space="preserve">Track ID of the primary center in </w:t>
-            </w:r>
-            <w:proofErr w:type="gramStart"/>
-            <w:r>
-              <w:rPr>
-                <w:rFonts w:ascii="Calibri" w:hAnsi="Calibri" w:cs="Calibri"/>
-                <w:sz w:val="22"/>
-                <w:szCs w:val="22"/>
-              </w:rPr>
-              <w:t>a</w:t>
-            </w:r>
-            <w:proofErr w:type="gramEnd"/>
-            <w:r>
-              <w:rPr>
-                <w:rFonts w:ascii="Calibri" w:hAnsi="Calibri" w:cs="Calibri"/>
-                <w:sz w:val="22"/>
-                <w:szCs w:val="22"/>
-              </w:rPr>
-              <w:t xml:space="preserve"> MCC</w:t>
+              <w:t>Track ID of the primary center in a MCC</w:t>
             </w:r>
           </w:p>
         </w:tc>
@@ -3978,7 +3592,6 @@
                 <w:szCs w:val="22"/>
               </w:rPr>
             </w:pPr>
-            <w:proofErr w:type="spellStart"/>
             <w:r>
               <w:rPr>
                 <w:rFonts w:ascii="Calibri" w:hAnsi="Calibri" w:cs="Calibri"/>
@@ -3987,7 +3600,6 @@
               </w:rPr>
               <w:t>sid</w:t>
             </w:r>
-            <w:proofErr w:type="spellEnd"/>
           </w:p>
         </w:tc>
         <w:tc>
@@ -4103,7 +3715,6 @@
                 <w:szCs w:val="22"/>
               </w:rPr>
             </w:pPr>
-            <w:proofErr w:type="spellStart"/>
             <w:r>
               <w:rPr>
                 <w:rFonts w:ascii="Calibri" w:hAnsi="Calibri" w:cs="Calibri"/>
@@ -4112,7 +3723,6 @@
               </w:rPr>
               <w:t>p_cent</w:t>
             </w:r>
-            <w:proofErr w:type="spellEnd"/>
           </w:p>
         </w:tc>
         <w:tc>
@@ -4195,7 +3805,6 @@
                 <w:szCs w:val="22"/>
               </w:rPr>
             </w:pPr>
-            <w:proofErr w:type="spellStart"/>
             <w:r>
               <w:rPr>
                 <w:rFonts w:ascii="Calibri" w:hAnsi="Calibri" w:cs="Calibri"/>
@@ -4204,7 +3813,6 @@
               </w:rPr>
               <w:t>p_edge</w:t>
             </w:r>
-            <w:proofErr w:type="spellEnd"/>
           </w:p>
         </w:tc>
         <w:tc>
@@ -4625,7 +4233,6 @@
                 <w:szCs w:val="22"/>
               </w:rPr>
             </w:pPr>
-            <w:proofErr w:type="spellStart"/>
             <w:r>
               <w:rPr>
                 <w:rFonts w:ascii="Calibri" w:hAnsi="Calibri" w:cs="Calibri"/>
@@ -4634,7 +4241,6 @@
               </w:rPr>
               <w:t>p_grad</w:t>
             </w:r>
-            <w:proofErr w:type="spellEnd"/>
           </w:p>
         </w:tc>
         <w:tc>
@@ -4727,7 +4333,6 @@
                 <w:szCs w:val="22"/>
               </w:rPr>
             </w:pPr>
-            <w:proofErr w:type="spellStart"/>
             <w:r>
               <w:rPr>
                 <w:rFonts w:ascii="Calibri" w:hAnsi="Calibri" w:cs="Calibri"/>
@@ -4736,7 +4341,6 @@
               </w:rPr>
               <w:t>DpDt</w:t>
             </w:r>
-            <w:proofErr w:type="spellEnd"/>
           </w:p>
         </w:tc>
         <w:tc>
@@ -4820,7 +4424,6 @@
                 <w:szCs w:val="22"/>
               </w:rPr>
             </w:pPr>
-            <w:proofErr w:type="spellStart"/>
             <w:r>
               <w:rPr>
                 <w:rFonts w:ascii="Calibri" w:hAnsi="Calibri" w:cs="Calibri"/>
@@ -4829,7 +4432,6 @@
               </w:rPr>
               <w:t>DsqP</w:t>
             </w:r>
-            <w:proofErr w:type="spellEnd"/>
           </w:p>
         </w:tc>
         <w:tc>
@@ -5070,25 +4672,7 @@
                 <w:sz w:val="22"/>
                 <w:szCs w:val="22"/>
               </w:rPr>
-              <w:t xml:space="preserve">1 = primary center, 2 = secondary center (in </w:t>
-            </w:r>
-            <w:proofErr w:type="gramStart"/>
-            <w:r>
-              <w:rPr>
-                <w:rFonts w:ascii="Calibri" w:hAnsi="Calibri" w:cs="Calibri"/>
-                <w:sz w:val="22"/>
-                <w:szCs w:val="22"/>
-              </w:rPr>
-              <w:t>a</w:t>
-            </w:r>
-            <w:proofErr w:type="gramEnd"/>
-            <w:r>
-              <w:rPr>
-                <w:rFonts w:ascii="Calibri" w:hAnsi="Calibri" w:cs="Calibri"/>
-                <w:sz w:val="22"/>
-                <w:szCs w:val="22"/>
-              </w:rPr>
-              <w:t xml:space="preserve"> MCC), 0 = this row is only present for calculating propagation (used during splits, merges, and lysis events)</w:t>
+              <w:t>1 = primary center, 2 = secondary center (in a MCC), 0 = this row is only present for calculating propagation (used during splits, merges, and lysis events)</w:t>
             </w:r>
           </w:p>
         </w:tc>
@@ -5296,7 +4880,6 @@
                 <w:szCs w:val="22"/>
               </w:rPr>
             </w:pPr>
-            <w:proofErr w:type="spellStart"/>
             <w:r>
               <w:rPr>
                 <w:rFonts w:ascii="Calibri" w:hAnsi="Calibri" w:cs="Calibri"/>
@@ -5304,52 +4887,7 @@
                 <w:szCs w:val="22"/>
               </w:rPr>
               <w:lastRenderedPageBreak/>
-              <w:t>Ege</w:t>
-            </w:r>
-            <w:proofErr w:type="spellEnd"/>
-            <w:r>
-              <w:rPr>
-                <w:rFonts w:ascii="Calibri" w:hAnsi="Calibri" w:cs="Calibri"/>
-                <w:sz w:val="22"/>
-                <w:szCs w:val="22"/>
-              </w:rPr>
-              <w:t xml:space="preserve">, Ely, </w:t>
-            </w:r>
-            <w:proofErr w:type="spellStart"/>
-            <w:r>
-              <w:rPr>
-                <w:rFonts w:ascii="Calibri" w:hAnsi="Calibri" w:cs="Calibri"/>
-                <w:sz w:val="22"/>
-                <w:szCs w:val="22"/>
-              </w:rPr>
-              <w:t>Emg</w:t>
-            </w:r>
-            <w:proofErr w:type="spellEnd"/>
-            <w:r>
-              <w:rPr>
-                <w:rFonts w:ascii="Calibri" w:hAnsi="Calibri" w:cs="Calibri"/>
-                <w:sz w:val="22"/>
-                <w:szCs w:val="22"/>
-              </w:rPr>
-              <w:t xml:space="preserve">, </w:t>
-            </w:r>
-            <w:proofErr w:type="spellStart"/>
-            <w:r>
-              <w:rPr>
-                <w:rFonts w:ascii="Calibri" w:hAnsi="Calibri" w:cs="Calibri"/>
-                <w:sz w:val="22"/>
-                <w:szCs w:val="22"/>
-              </w:rPr>
-              <w:t>Esp</w:t>
-            </w:r>
-            <w:proofErr w:type="spellEnd"/>
-            <w:r>
-              <w:rPr>
-                <w:rFonts w:ascii="Calibri" w:hAnsi="Calibri" w:cs="Calibri"/>
-                <w:sz w:val="22"/>
-                <w:szCs w:val="22"/>
-              </w:rPr>
-              <w:t>, Erg</w:t>
+              <w:t>Ege, Ely, Emg, Esp, Erg</w:t>
             </w:r>
           </w:p>
         </w:tc>
@@ -5408,97 +4946,7 @@
                 <w:sz w:val="22"/>
                 <w:szCs w:val="22"/>
               </w:rPr>
-              <w:t>Records whether the cyclone experienced genesis (</w:t>
-            </w:r>
-            <w:proofErr w:type="spellStart"/>
-            <w:r>
-              <w:rPr>
-                <w:rFonts w:ascii="Calibri" w:hAnsi="Calibri" w:cs="Calibri"/>
-                <w:sz w:val="22"/>
-                <w:szCs w:val="22"/>
-              </w:rPr>
-              <w:t>ge</w:t>
-            </w:r>
-            <w:proofErr w:type="spellEnd"/>
-            <w:r>
-              <w:rPr>
-                <w:rFonts w:ascii="Calibri" w:hAnsi="Calibri" w:cs="Calibri"/>
-                <w:sz w:val="22"/>
-                <w:szCs w:val="22"/>
-              </w:rPr>
-              <w:t>), lysis (</w:t>
-            </w:r>
-            <w:proofErr w:type="spellStart"/>
-            <w:r>
-              <w:rPr>
-                <w:rFonts w:ascii="Calibri" w:hAnsi="Calibri" w:cs="Calibri"/>
-                <w:sz w:val="22"/>
-                <w:szCs w:val="22"/>
-              </w:rPr>
-              <w:t>ly</w:t>
-            </w:r>
-            <w:proofErr w:type="spellEnd"/>
-            <w:r>
-              <w:rPr>
-                <w:rFonts w:ascii="Calibri" w:hAnsi="Calibri" w:cs="Calibri"/>
-                <w:sz w:val="22"/>
-                <w:szCs w:val="22"/>
-              </w:rPr>
-              <w:t>), merging (mg), splitting (</w:t>
-            </w:r>
-            <w:proofErr w:type="spellStart"/>
-            <w:r>
-              <w:rPr>
-                <w:rFonts w:ascii="Calibri" w:hAnsi="Calibri" w:cs="Calibri"/>
-                <w:sz w:val="22"/>
-                <w:szCs w:val="22"/>
-              </w:rPr>
-              <w:t>sp</w:t>
-            </w:r>
-            <w:proofErr w:type="spellEnd"/>
-            <w:r>
-              <w:rPr>
-                <w:rFonts w:ascii="Calibri" w:hAnsi="Calibri" w:cs="Calibri"/>
-                <w:sz w:val="22"/>
-                <w:szCs w:val="22"/>
-              </w:rPr>
-              <w:t xml:space="preserve">), or </w:t>
-            </w:r>
-            <w:proofErr w:type="spellStart"/>
-            <w:r>
-              <w:rPr>
-                <w:rFonts w:ascii="Calibri" w:hAnsi="Calibri" w:cs="Calibri"/>
-                <w:sz w:val="22"/>
-                <w:szCs w:val="22"/>
-              </w:rPr>
-              <w:t>regenesis</w:t>
-            </w:r>
-            <w:proofErr w:type="spellEnd"/>
-            <w:r>
-              <w:rPr>
-                <w:rFonts w:ascii="Calibri" w:hAnsi="Calibri" w:cs="Calibri"/>
-                <w:sz w:val="22"/>
-                <w:szCs w:val="22"/>
-              </w:rPr>
-              <w:t xml:space="preserve"> (</w:t>
-            </w:r>
-            <w:proofErr w:type="spellStart"/>
-            <w:r>
-              <w:rPr>
-                <w:rFonts w:ascii="Calibri" w:hAnsi="Calibri" w:cs="Calibri"/>
-                <w:sz w:val="22"/>
-                <w:szCs w:val="22"/>
-              </w:rPr>
-              <w:t>rg</w:t>
-            </w:r>
-            <w:proofErr w:type="spellEnd"/>
-            <w:r>
-              <w:rPr>
-                <w:rFonts w:ascii="Calibri" w:hAnsi="Calibri" w:cs="Calibri"/>
-                <w:sz w:val="22"/>
-                <w:szCs w:val="22"/>
-              </w:rPr>
-              <w:t>); 0 = no event, 1 = center-only, 2 = area-only, 3 = both center and area involved in event</w:t>
+              <w:t>Records whether the cyclone experienced genesis (ge), lysis (ly), merging (mg), splitting (sp), or regenesis (rg); 0 = no event, 1 = center-only, 2 = area-only, 3 = both center and area involved in event</w:t>
             </w:r>
           </w:p>
         </w:tc>
@@ -5619,7 +5067,6 @@
         </w:rPr>
         <w:t xml:space="preserve">: For single-center cyclones (SCC) and primary centers in multi-center cyclones (MCC), the depth will always be a multiple of </w:t>
       </w:r>
-      <w:proofErr w:type="spellStart"/>
       <w:r>
         <w:rPr>
           <w:rFonts w:ascii="Calibri" w:hAnsi="Calibri" w:cs="Calibri"/>
@@ -5628,14 +5075,12 @@
         </w:rPr>
         <w:t>contint</w:t>
       </w:r>
-      <w:proofErr w:type="spellEnd"/>
       <w:r>
         <w:rPr>
           <w:rFonts w:ascii="Calibri" w:hAnsi="Calibri" w:cs="Calibri"/>
         </w:rPr>
         <w:t xml:space="preserve"> (the contour interval used for area detection).  However, for secondary centers of a MCC (centers which are not the lowest pressure in the system), the depth will probably not be a multiple of </w:t>
       </w:r>
-      <w:proofErr w:type="spellStart"/>
       <w:r>
         <w:rPr>
           <w:rFonts w:ascii="Calibri" w:hAnsi="Calibri" w:cs="Calibri"/>
@@ -5644,7 +5089,6 @@
         </w:rPr>
         <w:t>contint</w:t>
       </w:r>
-      <w:proofErr w:type="spellEnd"/>
       <w:r>
         <w:rPr>
           <w:rFonts w:ascii="Calibri" w:hAnsi="Calibri" w:cs="Calibri"/>
@@ -5741,36 +5185,26 @@
           <w:rFonts w:ascii="Calibri" w:hAnsi="Calibri" w:cs="Calibri"/>
         </w:rPr>
       </w:pPr>
-      <w:proofErr w:type="spellStart"/>
       <w:r>
         <w:rPr>
           <w:rFonts w:ascii="Calibri" w:hAnsi="Calibri" w:cs="Calibri"/>
           <w:b/>
           <w:bCs/>
         </w:rPr>
-        <w:t>p_grad</w:t>
-      </w:r>
-      <w:proofErr w:type="spellEnd"/>
+        <w:t xml:space="preserve">p_grad: </w:t>
+      </w:r>
+      <w:r>
+        <w:rPr>
+          <w:rFonts w:ascii="Calibri" w:hAnsi="Calibri" w:cs="Calibri"/>
+        </w:rPr>
+        <w:t xml:space="preserve">This is </w:t>
+      </w:r>
       <w:r>
         <w:rPr>
           <w:rFonts w:ascii="Calibri" w:hAnsi="Calibri" w:cs="Calibri"/>
           <w:b/>
           <w:bCs/>
         </w:rPr>
-        <w:t xml:space="preserve">: </w:t>
-      </w:r>
-      <w:r>
-        <w:rPr>
-          <w:rFonts w:ascii="Calibri" w:hAnsi="Calibri" w:cs="Calibri"/>
-        </w:rPr>
-        <w:t xml:space="preserve">This is </w:t>
-      </w:r>
-      <w:r>
-        <w:rPr>
-          <w:rFonts w:ascii="Calibri" w:hAnsi="Calibri" w:cs="Calibri"/>
-          <w:b/>
-          <w:bCs/>
-        </w:rPr>
         <w:t>not</w:t>
       </w:r>
       <w:r>
@@ -5779,7 +5213,6 @@
         </w:rPr>
         <w:t xml:space="preserve"> the same as taking depth / radius. Rather, it calculated using a common radius for all cyclones (</w:t>
       </w:r>
-      <w:proofErr w:type="spellStart"/>
       <w:r>
         <w:rPr>
           <w:rFonts w:ascii="Calibri" w:hAnsi="Calibri" w:cs="Calibri"/>
@@ -5788,1052 +5221,824 @@
         </w:rPr>
         <w:t>d_dist</w:t>
       </w:r>
-      <w:proofErr w:type="spellEnd"/>
       <w:r>
         <w:rPr>
           <w:rFonts w:ascii="Calibri" w:hAnsi="Calibri" w:cs="Calibri"/>
         </w:rPr>
         <w:t xml:space="preserve"> in the inputs). The value should never be lower than </w:t>
       </w:r>
-      <w:proofErr w:type="spellStart"/>
       <w:r>
         <w:rPr>
           <w:rFonts w:ascii="Calibri" w:hAnsi="Calibri" w:cs="Calibri"/>
           <w:i/>
           <w:iCs/>
         </w:rPr>
-        <w:t>d_slp</w:t>
-      </w:r>
-      <w:proofErr w:type="spellEnd"/>
+        <w:t xml:space="preserve">d_slp / d_dist </w:t>
+      </w:r>
+      <w:r>
+        <w:rPr>
+          <w:rFonts w:ascii="Calibri" w:hAnsi="Calibri" w:cs="Calibri"/>
+        </w:rPr>
+        <w:t>because those set the minimum intensity for a SLP minimum to be considered a cyclone center.</w:t>
+      </w:r>
+    </w:p>
+    <w:p>
+      <w:pPr>
+        <w:rPr>
+          <w:rFonts w:ascii="Calibri" w:hAnsi="Calibri" w:cs="Calibri"/>
+        </w:rPr>
+      </w:pPr>
+    </w:p>
+    <w:p>
+      <w:pPr>
+        <w:rPr>
+          <w:rFonts w:ascii="Calibri" w:hAnsi="Calibri" w:cs="Calibri"/>
+        </w:rPr>
+      </w:pPr>
+      <w:r>
+        <w:rPr>
+          <w:rFonts w:ascii="Calibri" w:hAnsi="Calibri" w:cs="Calibri"/>
+          <w:b/>
+        </w:rPr>
+        <w:t>Empty Cells</w:t>
+      </w:r>
+      <w:r>
+        <w:rPr>
+          <w:rFonts w:ascii="Calibri" w:hAnsi="Calibri" w:cs="Calibri"/>
+        </w:rPr>
+        <w:t xml:space="preserve">: Empty cells </w:t>
+      </w:r>
+      <w:r>
+        <w:rPr>
+          <w:rFonts w:ascii="Calibri" w:hAnsi="Calibri" w:cs="Calibri"/>
+        </w:rPr>
+        <w:t xml:space="preserve">may </w:t>
+      </w:r>
+      <w:r>
+        <w:rPr>
+          <w:rFonts w:ascii="Calibri" w:hAnsi="Calibri" w:cs="Calibri"/>
+        </w:rPr>
+        <w:t xml:space="preserve">occur in the first and last rows.  Nothing </w:t>
+      </w:r>
+      <w:r>
+        <w:rPr>
+          <w:rFonts w:ascii="Calibri" w:hAnsi="Calibri" w:cs="Calibri"/>
+        </w:rPr>
+        <w:t xml:space="preserve">is </w:t>
+      </w:r>
+      <w:r>
+        <w:rPr>
+          <w:rFonts w:ascii="Calibri" w:hAnsi="Calibri" w:cs="Calibri"/>
+        </w:rPr>
+        <w:t>wrong; there’s just no data for that variable at that time.</w:t>
+      </w:r>
+    </w:p>
+    <w:p>
+      <w:pPr>
+        <w:rPr>
+          <w:rFonts w:ascii="Calibri" w:hAnsi="Calibri" w:cs="Calibri"/>
+        </w:rPr>
+      </w:pPr>
+    </w:p>
+    <w:p>
+      <w:pPr>
+        <w:rPr>
+          <w:rFonts w:ascii="Calibri" w:hAnsi="Calibri" w:cs="Calibri"/>
+        </w:rPr>
+      </w:pPr>
+      <w:r>
+        <w:rPr>
+          <w:rFonts w:ascii="Calibri" w:hAnsi="Calibri" w:cs="Calibri"/>
+          <w:b/>
+        </w:rPr>
+        <w:t xml:space="preserve">Time: </w:t>
+      </w:r>
+      <w:r>
+        <w:rPr>
+          <w:rFonts w:ascii="Calibri" w:hAnsi="Calibri" w:cs="Calibri"/>
+        </w:rPr>
+        <w:t>Whether leap days are included or not depends on the inputs – so be careful with climate models. MERRA</w:t>
+      </w:r>
+      <w:r>
+        <w:rPr>
+          <w:rFonts w:ascii="Calibri" w:hAnsi="Calibri" w:cs="Calibri"/>
+        </w:rPr>
+        <w:t>2</w:t>
+      </w:r>
+      <w:r>
+        <w:rPr>
+          <w:rFonts w:ascii="Calibri" w:hAnsi="Calibri" w:cs="Calibri"/>
+        </w:rPr>
+        <w:t xml:space="preserve"> and ERA</w:t>
+      </w:r>
+      <w:r>
+        <w:rPr>
+          <w:rFonts w:ascii="Calibri" w:hAnsi="Calibri" w:cs="Calibri"/>
+        </w:rPr>
+        <w:t>5</w:t>
+      </w:r>
+      <w:r>
+        <w:rPr>
+          <w:rFonts w:ascii="Calibri" w:hAnsi="Calibri" w:cs="Calibri"/>
+        </w:rPr>
+        <w:t xml:space="preserve"> both have leap days included.</w:t>
+      </w:r>
+      <w:r>
+        <w:rPr>
+          <w:rFonts w:ascii="Calibri" w:hAnsi="Calibri" w:cs="Calibri"/>
+        </w:rPr>
+        <w:t xml:space="preserve"> The time functions I use are customized to handle </w:t>
+      </w:r>
+      <w:r>
+        <w:rPr>
+          <w:rFonts w:ascii="Calibri" w:hAnsi="Calibri" w:cs="Calibri"/>
+        </w:rPr>
+        <w:t>the Gregorian calendar</w:t>
+      </w:r>
+      <w:r>
+        <w:rPr>
+          <w:rFonts w:ascii="Calibri" w:hAnsi="Calibri" w:cs="Calibri"/>
+        </w:rPr>
+        <w:t>, 365-day calendars, or 360-day calendars</w:t>
+      </w:r>
+      <w:r>
+        <w:rPr>
+          <w:rFonts w:ascii="Calibri" w:hAnsi="Calibri" w:cs="Calibri"/>
+        </w:rPr>
+        <w:t>, so the code can be modified to work with them.</w:t>
+      </w:r>
+      <w:r>
+        <w:rPr>
+          <w:rFonts w:ascii="Calibri" w:hAnsi="Calibri" w:cs="Calibri"/>
+        </w:rPr>
+        <w:t xml:space="preserve"> You just may need to specify lys=0 and/or dpy=360 in the time functions.</w:t>
+      </w:r>
+    </w:p>
+    <w:p>
+      <w:pPr>
+        <w:rPr>
+          <w:rFonts w:ascii="Calibri" w:hAnsi="Calibri" w:cs="Calibri"/>
+        </w:rPr>
+      </w:pPr>
+    </w:p>
+    <w:p>
+      <w:pPr>
+        <w:contextualSpacing/>
+        <w:rPr>
+          <w:rFonts w:ascii="Calibri" w:hAnsi="Calibri" w:cs="Calibri"/>
+        </w:rPr>
+      </w:pPr>
+      <w:r>
+        <w:rPr>
+          <w:rFonts w:ascii="Calibri" w:hAnsi="Calibri" w:cs="Calibri"/>
+          <w:b/>
+        </w:rPr>
+        <w:t xml:space="preserve">Directory Structure: </w:t>
+      </w:r>
+      <w:r>
+        <w:rPr>
+          <w:rFonts w:ascii="Calibri" w:hAnsi="Calibri" w:cs="Calibri"/>
+        </w:rPr>
+        <w:t>I tend to use many dir</w:t>
+      </w:r>
+      <w:r>
+        <w:rPr>
+          <w:rFonts w:ascii="Calibri" w:hAnsi="Calibri" w:cs="Calibri"/>
+        </w:rPr>
+        <w:t>ectories to keep data organized</w:t>
+      </w:r>
+      <w:r>
+        <w:rPr>
+          <w:rFonts w:ascii="Calibri" w:hAnsi="Calibri" w:cs="Calibri"/>
+        </w:rPr>
+        <w:t xml:space="preserve">. </w:t>
+      </w:r>
+      <w:r>
+        <w:rPr>
+          <w:rFonts w:ascii="Calibri" w:hAnsi="Calibri" w:cs="Calibri"/>
+        </w:rPr>
+        <w:t xml:space="preserve">If you want to use a similar </w:t>
+      </w:r>
+      <w:r>
+        <w:rPr>
+          <w:rFonts w:ascii="Calibri" w:hAnsi="Calibri" w:cs="Calibri"/>
+        </w:rPr>
+        <w:t xml:space="preserve">system </w:t>
+      </w:r>
+      <w:r>
+        <w:rPr>
+          <w:rFonts w:ascii="Calibri" w:hAnsi="Calibri" w:cs="Calibri"/>
+        </w:rPr>
+        <w:t>to what</w:t>
+      </w:r>
+      <w:r>
+        <w:rPr>
+          <w:rFonts w:ascii="Calibri" w:hAnsi="Calibri" w:cs="Calibri"/>
+        </w:rPr>
+        <w:t xml:space="preserve"> I use for storing output, </w:t>
+      </w:r>
+      <w:r>
+        <w:rPr>
+          <w:rFonts w:ascii="Calibri" w:hAnsi="Calibri" w:cs="Calibri"/>
+        </w:rPr>
+        <w:t>look at the structure in the test dataset</w:t>
+      </w:r>
+      <w:r>
+        <w:rPr>
+          <w:rFonts w:ascii="Calibri" w:hAnsi="Calibri" w:cs="Calibri"/>
+        </w:rPr>
+        <w:t xml:space="preserve">.  </w:t>
+      </w:r>
+      <w:r>
+        <w:rPr>
+          <w:rFonts w:ascii="Calibri" w:hAnsi="Calibri" w:cs="Calibri"/>
+        </w:rPr>
+        <w:t xml:space="preserve">The C3 code will build this structure in your output directory. </w:t>
+      </w:r>
+      <w:r>
+        <w:rPr>
+          <w:rFonts w:ascii="Calibri" w:hAnsi="Calibri" w:cs="Calibri"/>
+        </w:rPr>
+        <w:t>You may prefer to change directory names or styles, in which case all editing of filepaths can be done on the top-level scripts.</w:t>
+      </w:r>
+    </w:p>
+    <w:p>
+      <w:pPr>
+        <w:contextualSpacing/>
+        <w:rPr>
+          <w:rFonts w:ascii="Calibri" w:hAnsi="Calibri" w:cs="Calibri"/>
+        </w:rPr>
+      </w:pPr>
+    </w:p>
+    <w:p>
+      <w:pPr>
+        <w:contextualSpacing/>
+        <w:rPr>
+          <w:rFonts w:ascii="Calibri" w:hAnsi="Calibri" w:cs="Calibri"/>
+        </w:rPr>
+      </w:pPr>
+      <w:r>
+        <w:rPr>
+          <w:rFonts w:ascii="Calibri" w:hAnsi="Calibri" w:cs="Calibri"/>
+          <w:b/>
+        </w:rPr>
+        <w:t xml:space="preserve">BBox: </w:t>
+      </w:r>
+      <w:r>
+        <w:rPr>
+          <w:rFonts w:ascii="Calibri" w:hAnsi="Calibri" w:cs="Calibri"/>
+        </w:rPr>
+        <w:t>I use the “BBox</w:t>
+      </w:r>
+      <w:r>
+        <w:rPr>
+          <w:rFonts w:ascii="Calibri" w:hAnsi="Calibri" w:cs="Calibri"/>
+        </w:rPr>
+        <w:t>##</w:t>
+      </w:r>
+      <w:r>
+        <w:rPr>
+          <w:rFonts w:ascii="Calibri" w:hAnsi="Calibri" w:cs="Calibri"/>
+        </w:rPr>
+        <w:t>” subdirector</w:t>
+      </w:r>
+      <w:r>
+        <w:rPr>
+          <w:rFonts w:ascii="Calibri" w:hAnsi="Calibri" w:cs="Calibri"/>
+        </w:rPr>
+        <w:t>ies</w:t>
+      </w:r>
+      <w:r>
+        <w:rPr>
+          <w:rFonts w:ascii="Calibri" w:hAnsi="Calibri" w:cs="Calibri"/>
+        </w:rPr>
+        <w:t xml:space="preserve"> for storing </w:t>
+      </w:r>
+      <w:r>
+        <w:rPr>
+          <w:rFonts w:ascii="Calibri" w:hAnsi="Calibri" w:cs="Calibri"/>
+        </w:rPr>
+        <w:t>any</w:t>
+      </w:r>
+      <w:r>
+        <w:rPr>
+          <w:rFonts w:ascii="Calibri" w:hAnsi="Calibri" w:cs="Calibri"/>
+        </w:rPr>
+        <w:t xml:space="preserve"> subset of the data I might want.  (I use the term “BBox” for “bounding box”, even though sometimes “subset” would be more </w:t>
+      </w:r>
+      <w:r>
+        <w:rPr>
+          <w:rFonts w:ascii="Calibri" w:hAnsi="Calibri" w:cs="Calibri"/>
+        </w:rPr>
+        <w:lastRenderedPageBreak/>
+        <w:t xml:space="preserve">appropriate. There’s no reason why you can’t change the name, but if I share any code with “BBox” in it, you might need to change that code, too.) </w:t>
+      </w:r>
+    </w:p>
+    <w:p>
+      <w:pPr>
+        <w:contextualSpacing/>
+        <w:rPr>
+          <w:rFonts w:ascii="Calibri" w:hAnsi="Calibri" w:cs="Calibri"/>
+        </w:rPr>
+      </w:pPr>
+    </w:p>
+    <w:p>
+      <w:pPr>
+        <w:contextualSpacing/>
+        <w:rPr>
+          <w:rFonts w:ascii="Calibri" w:hAnsi="Calibri" w:cs="Calibri"/>
+        </w:rPr>
+      </w:pPr>
+      <w:r>
+        <w:rPr>
+          <w:rFonts w:ascii="Calibri" w:hAnsi="Calibri" w:cs="Calibri"/>
+          <w:b/>
+        </w:rPr>
+        <w:t>Unique</w:t>
+      </w:r>
+      <w:r>
+        <w:rPr>
+          <w:rFonts w:ascii="Calibri" w:hAnsi="Calibri" w:cs="Calibri"/>
+          <w:b/>
+        </w:rPr>
+        <w:t xml:space="preserve"> Track I</w:t>
+      </w:r>
+      <w:r>
+        <w:rPr>
+          <w:rFonts w:ascii="Calibri" w:hAnsi="Calibri" w:cs="Calibri"/>
+          <w:b/>
+        </w:rPr>
+        <w:t>dentifiers</w:t>
+      </w:r>
+      <w:r>
+        <w:rPr>
+          <w:rFonts w:ascii="Calibri" w:hAnsi="Calibri" w:cs="Calibri"/>
+        </w:rPr>
+        <w:t xml:space="preserve">: there are several id numbers used in this algorithm, and they can be confusing to look at.  For most purposes, if you’re interested in system tracks only, you’re going to be interested in the “sid” (system id).  If you want to ignore the multi-center cyclone aspect and just look at cyclone center tracks, the “tid” (track id) is what you need.  The “ftid” (former track id) and “ptid” (parent track id in a multi-center cyclone) are only needed if you are looking at cyclone interactions.  </w:t>
+      </w:r>
+      <w:r>
+        <w:rPr>
+          <w:rFonts w:ascii="Calibri" w:hAnsi="Calibri" w:cs="Calibri"/>
+        </w:rPr>
+        <w:t>In all cases, the id number is unique to the month under consideration.  For a universally unique identifier, you need to combine the year, month, and id number. Note that cyclones are always stored with the month in which they experience lysis.</w:t>
+      </w:r>
+    </w:p>
+    <w:p>
+      <w:pPr>
+        <w:pStyle w:val="Heading2"/>
+        <w:rPr>
+          <w:rFonts w:ascii="Calibri" w:hAnsi="Calibri" w:cs="Calibri"/>
+        </w:rPr>
+      </w:pPr>
+    </w:p>
+    <w:p>
+      <w:pPr>
+        <w:pStyle w:val="Heading1"/>
+      </w:pPr>
+      <w:r>
+        <w:t>4</w:t>
+      </w:r>
+      <w:r>
+        <w:t xml:space="preserve">. </w:t>
+      </w:r>
+      <w:r>
+        <w:t xml:space="preserve">Common </w:t>
+      </w:r>
+      <w:r>
+        <w:t xml:space="preserve">Post-Processing </w:t>
+      </w:r>
+      <w:r>
+        <w:t>Tasks</w:t>
+      </w:r>
+    </w:p>
+    <w:p>
+      <w:pPr>
+        <w:rPr>
+          <w:rFonts w:ascii="Calibri" w:hAnsi="Calibri" w:cs="Calibri"/>
+        </w:rPr>
+      </w:pPr>
+      <w:r>
+        <w:rPr>
+          <w:rFonts w:ascii="Calibri" w:hAnsi="Calibri" w:cs="Calibri"/>
+        </w:rPr>
+        <w:t xml:space="preserve">A. Output from an algorithm like this invariably includes features that are not of interest.  To limit the output, it is customary to only look at storms satisfying certain criteria.  Common choices are listed below, but note </w:t>
+      </w:r>
+      <w:r>
+        <w:rPr>
+          <w:rFonts w:ascii="Calibri" w:hAnsi="Calibri" w:cs="Calibri"/>
+        </w:rPr>
+        <w:t xml:space="preserve">that </w:t>
+      </w:r>
+      <w:r>
+        <w:rPr>
+          <w:rFonts w:ascii="Calibri" w:hAnsi="Calibri" w:cs="Calibri"/>
+        </w:rPr>
+        <w:t>applying these must be done in post-processing.   The main script will not do it.</w:t>
+      </w:r>
+    </w:p>
+    <w:p>
+      <w:pPr>
+        <w:rPr>
+          <w:rFonts w:ascii="Calibri" w:hAnsi="Calibri" w:cs="Calibri"/>
+        </w:rPr>
+      </w:pPr>
+      <w:r>
+        <w:rPr>
+          <w:rFonts w:ascii="Calibri" w:hAnsi="Calibri" w:cs="Calibri"/>
+        </w:rPr>
+        <w:t>1) Lifespan &gt;= 24 hr (</w:t>
+      </w:r>
+      <w:r>
+        <w:rPr>
+          <w:rFonts w:ascii="Calibri" w:hAnsi="Calibri" w:cs="Calibri"/>
+        </w:rPr>
+        <w:t>5</w:t>
+      </w:r>
+      <w:r>
+        <w:rPr>
+          <w:rFonts w:ascii="Calibri" w:hAnsi="Calibri" w:cs="Calibri"/>
+        </w:rPr>
+        <w:t xml:space="preserve"> </w:t>
+      </w:r>
+      <w:r>
+        <w:rPr>
+          <w:rFonts w:ascii="Calibri" w:hAnsi="Calibri" w:cs="Calibri"/>
+        </w:rPr>
+        <w:t xml:space="preserve">rows in the data frame </w:t>
+      </w:r>
+      <w:r>
+        <w:rPr>
+          <w:rFonts w:ascii="Calibri" w:hAnsi="Calibri" w:cs="Calibri"/>
+        </w:rPr>
+        <w:t>if the temporal resolution is 6 h</w:t>
+      </w:r>
+      <w:r>
+        <w:rPr>
+          <w:rFonts w:ascii="Calibri" w:hAnsi="Calibri" w:cs="Calibri"/>
+        </w:rPr>
+        <w:t>)</w:t>
+      </w:r>
+    </w:p>
+    <w:p>
+      <w:pPr>
+        <w:rPr>
+          <w:rFonts w:ascii="Calibri" w:hAnsi="Calibri" w:cs="Calibri"/>
+        </w:rPr>
+      </w:pPr>
+      <w:r>
+        <w:rPr>
+          <w:rFonts w:ascii="Calibri" w:hAnsi="Calibri" w:cs="Calibri"/>
+        </w:rPr>
+        <w:t>2) Track Length &gt;= 100</w:t>
+      </w:r>
+      <w:r>
+        <w:rPr>
+          <w:rFonts w:ascii="Calibri" w:hAnsi="Calibri" w:cs="Calibri"/>
+        </w:rPr>
+        <w:t>0</w:t>
+      </w:r>
+      <w:r>
+        <w:rPr>
+          <w:rFonts w:ascii="Calibri" w:hAnsi="Calibri" w:cs="Calibri"/>
+        </w:rPr>
+        <w:t xml:space="preserve"> km (</w:t>
+      </w:r>
+      <w:r>
+        <w:rPr>
+          <w:rFonts w:ascii="Calibri" w:hAnsi="Calibri" w:cs="Calibri"/>
+        </w:rPr>
+        <w:t xml:space="preserve">roughly </w:t>
+      </w:r>
+      <w:r>
+        <w:rPr>
+          <w:rFonts w:ascii="Calibri" w:hAnsi="Calibri" w:cs="Calibri"/>
+        </w:rPr>
+        <w:t>1</w:t>
+      </w:r>
+      <w:r>
+        <w:rPr>
+          <w:rFonts w:ascii="Calibri" w:hAnsi="Calibri" w:cs="Calibri"/>
+        </w:rPr>
+        <w:t>0</w:t>
+      </w:r>
+      <w:r>
+        <w:rPr>
+          <w:rFonts w:ascii="Calibri" w:hAnsi="Calibri" w:cs="Calibri"/>
+        </w:rPr>
+        <w:t xml:space="preserve"> grid cell</w:t>
+      </w:r>
+      <w:r>
+        <w:rPr>
+          <w:rFonts w:ascii="Calibri" w:hAnsi="Calibri" w:cs="Calibri"/>
+        </w:rPr>
+        <w:t>s if the spatial resolution is 100 km</w:t>
+      </w:r>
+      <w:r>
+        <w:rPr>
+          <w:rFonts w:ascii="Calibri" w:hAnsi="Calibri" w:cs="Calibri"/>
+        </w:rPr>
+        <w:t>)</w:t>
+      </w:r>
+    </w:p>
+    <w:p>
+      <w:pPr>
+        <w:rPr>
+          <w:rFonts w:ascii="Calibri" w:hAnsi="Calibri" w:cs="Calibri"/>
+        </w:rPr>
+      </w:pPr>
+      <w:r>
+        <w:rPr>
+          <w:rFonts w:ascii="Calibri" w:hAnsi="Calibri" w:cs="Calibri"/>
+        </w:rPr>
+        <w:t>3</w:t>
+      </w:r>
+      <w:r>
+        <w:rPr>
+          <w:rFonts w:ascii="Calibri" w:hAnsi="Calibri" w:cs="Calibri"/>
+        </w:rPr>
+        <w:t xml:space="preserve">) </w:t>
+      </w:r>
+      <w:r>
+        <w:rPr>
+          <w:rFonts w:ascii="Calibri" w:hAnsi="Calibri" w:cs="Calibri"/>
+        </w:rPr>
+        <w:t>Maximum displacement &gt;= 500 km*</w:t>
+      </w:r>
+    </w:p>
+    <w:p>
+      <w:pPr>
+        <w:rPr>
+          <w:rFonts w:ascii="Calibri" w:hAnsi="Calibri" w:cs="Calibri"/>
+        </w:rPr>
+      </w:pPr>
+      <w:r>
+        <w:rPr>
+          <w:rFonts w:ascii="Calibri" w:hAnsi="Calibri" w:cs="Calibri"/>
+        </w:rPr>
+        <w:t xml:space="preserve">4) </w:t>
+      </w:r>
+      <w:r>
+        <w:rPr>
+          <w:rFonts w:ascii="Calibri" w:hAnsi="Calibri" w:cs="Calibri"/>
+        </w:rPr>
+        <w:t>Minimum Elevation &lt;= 500 m*</w:t>
+      </w:r>
+      <w:r>
+        <w:rPr>
+          <w:rFonts w:ascii="Calibri" w:hAnsi="Calibri" w:cs="Calibri"/>
+        </w:rPr>
+        <w:t>*</w:t>
+      </w:r>
+    </w:p>
+    <w:p>
+      <w:pPr>
+        <w:rPr>
+          <w:rFonts w:ascii="Calibri" w:hAnsi="Calibri" w:cs="Calibri"/>
+        </w:rPr>
+      </w:pPr>
+    </w:p>
+    <w:p>
+      <w:pPr>
+        <w:rPr>
+          <w:rFonts w:ascii="Calibri" w:hAnsi="Calibri" w:cs="Calibri"/>
+        </w:rPr>
+      </w:pPr>
+      <w:r>
+        <w:rPr>
+          <w:rFonts w:ascii="Calibri" w:hAnsi="Calibri" w:cs="Calibri"/>
+        </w:rPr>
+        <w:t>*This means that at some point in its track, a storm is at least 500 km from its genesis point. This is helpful for removing spurious result</w:t>
+      </w:r>
+      <w:r>
+        <w:rPr>
+          <w:rFonts w:ascii="Calibri" w:hAnsi="Calibri" w:cs="Calibri"/>
+        </w:rPr>
+        <w:t>s</w:t>
+      </w:r>
+      <w:r>
+        <w:rPr>
+          <w:rFonts w:ascii="Calibri" w:hAnsi="Calibri" w:cs="Calibri"/>
+        </w:rPr>
+        <w:t xml:space="preserve"> common in areas of complex topography (i.e., high frequency </w:t>
+      </w:r>
+      <w:r>
+        <w:rPr>
+          <w:rFonts w:ascii="Calibri" w:hAnsi="Calibri" w:cs="Calibri"/>
+        </w:rPr>
+        <w:t xml:space="preserve">elevation </w:t>
+      </w:r>
+      <w:r>
+        <w:rPr>
+          <w:rFonts w:ascii="Calibri" w:hAnsi="Calibri" w:cs="Calibri"/>
+        </w:rPr>
+        <w:t>variability in the horizontal</w:t>
+      </w:r>
+      <w:r>
+        <w:rPr>
+          <w:rFonts w:ascii="Calibri" w:hAnsi="Calibri" w:cs="Calibri"/>
+        </w:rPr>
+        <w:t xml:space="preserve"> dimensions</w:t>
+      </w:r>
+      <w:r>
+        <w:rPr>
+          <w:rFonts w:ascii="Calibri" w:hAnsi="Calibri" w:cs="Calibri"/>
+        </w:rPr>
+        <w:t>).</w:t>
+      </w:r>
+    </w:p>
+    <w:p>
+      <w:pPr>
+        <w:rPr>
+          <w:rFonts w:ascii="Calibri" w:hAnsi="Calibri" w:cs="Calibri"/>
+        </w:rPr>
+      </w:pPr>
+    </w:p>
+    <w:p>
+      <w:pPr>
+        <w:rPr>
+          <w:rFonts w:ascii="Calibri" w:hAnsi="Calibri" w:cs="Calibri"/>
+        </w:rPr>
+      </w:pPr>
+      <w:r>
+        <w:rPr>
+          <w:rFonts w:ascii="Calibri" w:hAnsi="Calibri" w:cs="Calibri"/>
+        </w:rPr>
+        <w:t>*</w:t>
+      </w:r>
+      <w:r>
+        <w:rPr>
+          <w:rFonts w:ascii="Calibri" w:hAnsi="Calibri" w:cs="Calibri"/>
+        </w:rPr>
+        <w:t>*</w:t>
+      </w:r>
+      <w:r>
+        <w:rPr>
+          <w:rFonts w:ascii="Calibri" w:hAnsi="Calibri" w:cs="Calibri"/>
+        </w:rPr>
+        <w:t xml:space="preserve"> This means t</w:t>
+      </w:r>
+      <w:r>
+        <w:rPr>
+          <w:rFonts w:ascii="Calibri" w:hAnsi="Calibri" w:cs="Calibri"/>
+        </w:rPr>
+        <w:t>he cyclone can spend most of it</w:t>
+      </w:r>
+      <w:r>
+        <w:rPr>
+          <w:rFonts w:ascii="Calibri" w:hAnsi="Calibri" w:cs="Calibri"/>
+        </w:rPr>
+        <w:t xml:space="preserve">s lifetime </w:t>
+      </w:r>
+      <w:r>
+        <w:rPr>
+          <w:rFonts w:ascii="Calibri" w:hAnsi="Calibri" w:cs="Calibri"/>
+        </w:rPr>
+        <w:t>over</w:t>
+      </w:r>
+      <w:r>
+        <w:rPr>
+          <w:rFonts w:ascii="Calibri" w:hAnsi="Calibri" w:cs="Calibri"/>
+        </w:rPr>
+        <w:t xml:space="preserve"> high elevations, but there </w:t>
+      </w:r>
+      <w:r>
+        <w:rPr>
+          <w:rFonts w:ascii="Calibri" w:hAnsi="Calibri" w:cs="Calibri"/>
+        </w:rPr>
+        <w:t xml:space="preserve">must </w:t>
+      </w:r>
+      <w:r>
+        <w:rPr>
+          <w:rFonts w:ascii="Calibri" w:hAnsi="Calibri" w:cs="Calibri"/>
+        </w:rPr>
+        <w:t xml:space="preserve">be at least one observation of the system </w:t>
+      </w:r>
+      <w:r>
+        <w:rPr>
+          <w:rFonts w:ascii="Calibri" w:hAnsi="Calibri" w:cs="Calibri"/>
+        </w:rPr>
+        <w:t>over elevations lower than 500 m.</w:t>
+      </w:r>
+      <w:r>
+        <w:rPr>
+          <w:rFonts w:ascii="Calibri" w:hAnsi="Calibri" w:cs="Calibri"/>
+        </w:rPr>
+        <w:t xml:space="preserve"> This differs from the max_elev variable used as an input.  Whereas the input parameter determines whether a grid cell can be considered a cyclone center, the post-processing variable determines whether an entire track should be kept.  However, the two are related.  If max_elev = 500 m, having a minimum elevation &lt;= 500 m (or 600 m or 700 m, etc.) criterion is redundant and pointless.</w:t>
+      </w:r>
+    </w:p>
+    <w:p>
+      <w:pPr>
+        <w:rPr>
+          <w:rFonts w:ascii="Calibri" w:hAnsi="Calibri" w:cs="Calibri"/>
+        </w:rPr>
+      </w:pPr>
+    </w:p>
+    <w:p>
+      <w:pPr>
+        <w:rPr>
+          <w:rFonts w:ascii="Calibri" w:hAnsi="Calibri" w:cs="Calibri"/>
+        </w:rPr>
+      </w:pPr>
+      <w:r>
+        <w:rPr>
+          <w:rFonts w:ascii="Calibri" w:hAnsi="Calibri" w:cs="Calibri"/>
+        </w:rPr>
+        <w:t xml:space="preserve">B. The output from this algorithm has a separate track for each cyclone center, which means some storms will be represented multiple times because they are multi-center cyclones.  To limit the dataset to only one track per system, you must run the </w:t>
+      </w:r>
       <w:r>
         <w:rPr>
           <w:rFonts w:ascii="Calibri" w:hAnsi="Calibri" w:cs="Calibri"/>
           <w:i/>
-          <w:iCs/>
-        </w:rPr>
-        <w:t xml:space="preserve"> / </w:t>
-      </w:r>
-      <w:proofErr w:type="spellStart"/>
+        </w:rPr>
+        <w:t>C3_SystemDetection</w:t>
+      </w:r>
       <w:r>
         <w:rPr>
           <w:rFonts w:ascii="Calibri" w:hAnsi="Calibri" w:cs="Calibri"/>
           <w:i/>
-          <w:iCs/>
-        </w:rPr>
-        <w:t>d_dist</w:t>
-      </w:r>
-      <w:proofErr w:type="spellEnd"/>
+        </w:rPr>
+        <w:t>_1</w:t>
+      </w:r>
       <w:r>
         <w:rPr>
           <w:rFonts w:ascii="Calibri" w:hAnsi="Calibri" w:cs="Calibri"/>
           <w:i/>
-          <w:iCs/>
-        </w:rPr>
-        <w:t xml:space="preserve"> </w:t>
-      </w:r>
-      <w:r>
-        <w:rPr>
-          <w:rFonts w:ascii="Calibri" w:hAnsi="Calibri" w:cs="Calibri"/>
-        </w:rPr>
-        <w:t>because those set the minimum intensity for a SLP minimum to be considered a cyclone center.</w:t>
-      </w:r>
-    </w:p>
-    <w:p>
-      <w:pPr>
-        <w:rPr>
-          <w:rFonts w:ascii="Calibri" w:hAnsi="Calibri" w:cs="Calibri"/>
-        </w:rPr>
-      </w:pPr>
-    </w:p>
-    <w:p>
-      <w:pPr>
-        <w:rPr>
-          <w:rFonts w:ascii="Calibri" w:hAnsi="Calibri" w:cs="Calibri"/>
-        </w:rPr>
-      </w:pPr>
-      <w:r>
-        <w:rPr>
-          <w:rFonts w:ascii="Calibri" w:hAnsi="Calibri" w:cs="Calibri"/>
-          <w:b/>
-        </w:rPr>
-        <w:t>Empty Cells</w:t>
-      </w:r>
-      <w:r>
-        <w:rPr>
-          <w:rFonts w:ascii="Calibri" w:hAnsi="Calibri" w:cs="Calibri"/>
-        </w:rPr>
-        <w:t xml:space="preserve">: Empty cells </w:t>
-      </w:r>
-      <w:r>
-        <w:rPr>
-          <w:rFonts w:ascii="Calibri" w:hAnsi="Calibri" w:cs="Calibri"/>
-        </w:rPr>
-        <w:t xml:space="preserve">may </w:t>
-      </w:r>
-      <w:r>
-        <w:rPr>
-          <w:rFonts w:ascii="Calibri" w:hAnsi="Calibri" w:cs="Calibri"/>
-        </w:rPr>
-        <w:t xml:space="preserve">occur in the first and last rows.  Nothing </w:t>
-      </w:r>
-      <w:r>
-        <w:rPr>
-          <w:rFonts w:ascii="Calibri" w:hAnsi="Calibri" w:cs="Calibri"/>
-        </w:rPr>
-        <w:t xml:space="preserve">is </w:t>
-      </w:r>
-      <w:r>
-        <w:rPr>
-          <w:rFonts w:ascii="Calibri" w:hAnsi="Calibri" w:cs="Calibri"/>
-        </w:rPr>
-        <w:t>wrong; there’s just no data for that variable at that time.</w:t>
-      </w:r>
-    </w:p>
-    <w:p>
-      <w:pPr>
-        <w:rPr>
-          <w:rFonts w:ascii="Calibri" w:hAnsi="Calibri" w:cs="Calibri"/>
-        </w:rPr>
-      </w:pPr>
-    </w:p>
-    <w:p>
-      <w:pPr>
-        <w:rPr>
-          <w:rFonts w:ascii="Calibri" w:hAnsi="Calibri" w:cs="Calibri"/>
-        </w:rPr>
-      </w:pPr>
-      <w:r>
-        <w:rPr>
-          <w:rFonts w:ascii="Calibri" w:hAnsi="Calibri" w:cs="Calibri"/>
-          <w:b/>
-        </w:rPr>
-        <w:t xml:space="preserve">Time: </w:t>
-      </w:r>
-      <w:r>
-        <w:rPr>
-          <w:rFonts w:ascii="Calibri" w:hAnsi="Calibri" w:cs="Calibri"/>
-        </w:rPr>
-        <w:t>Whether leap days are included or not depends on the inputs – so be careful with climate models. MERRA</w:t>
-      </w:r>
-      <w:r>
-        <w:rPr>
-          <w:rFonts w:ascii="Calibri" w:hAnsi="Calibri" w:cs="Calibri"/>
+        </w:rPr>
+        <w:t>3</w:t>
+      </w:r>
+      <w:r>
+        <w:rPr>
+          <w:rFonts w:ascii="Calibri" w:hAnsi="Calibri" w:cs="Calibri"/>
+          <w:i/>
+        </w:rPr>
+        <w:t>.</w:t>
+      </w:r>
+      <w:r>
+        <w:rPr>
+          <w:rFonts w:ascii="Calibri" w:hAnsi="Calibri" w:cs="Calibri"/>
+        </w:rPr>
+        <w:t xml:space="preserve">py script </w:t>
+      </w:r>
+      <w:r>
+        <w:rPr>
+          <w:rFonts w:ascii="Calibri" w:hAnsi="Calibri" w:cs="Calibri"/>
+          <w:i/>
+        </w:rPr>
+        <w:t xml:space="preserve">after </w:t>
+      </w:r>
+      <w:r>
+        <w:rPr>
+          <w:rFonts w:ascii="Calibri" w:hAnsi="Calibri" w:cs="Calibri"/>
+        </w:rPr>
+        <w:t xml:space="preserve">running the </w:t>
+      </w:r>
+      <w:r>
+        <w:rPr>
+          <w:rFonts w:ascii="Calibri" w:hAnsi="Calibri" w:cs="Calibri"/>
+          <w:i/>
+        </w:rPr>
+        <w:t>C3_CycloneDetection</w:t>
+      </w:r>
+      <w:r>
+        <w:rPr>
+          <w:rFonts w:ascii="Calibri" w:hAnsi="Calibri" w:cs="Calibri"/>
+          <w:i/>
+        </w:rPr>
+        <w:t>_</w:t>
+      </w:r>
+      <w:r>
+        <w:rPr>
+          <w:rFonts w:ascii="Calibri" w:hAnsi="Calibri" w:cs="Calibri"/>
+          <w:i/>
+        </w:rPr>
+        <w:t>1</w:t>
+      </w:r>
+      <w:r>
+        <w:rPr>
+          <w:rFonts w:ascii="Calibri" w:hAnsi="Calibri" w:cs="Calibri"/>
+          <w:i/>
+        </w:rPr>
+        <w:t>3</w:t>
+      </w:r>
+      <w:r>
+        <w:rPr>
+          <w:rFonts w:ascii="Calibri" w:hAnsi="Calibri" w:cs="Calibri"/>
+          <w:i/>
+        </w:rPr>
+        <w:t>_</w:t>
+      </w:r>
+      <w:r>
+        <w:rPr>
+          <w:rFonts w:ascii="Calibri" w:hAnsi="Calibri" w:cs="Calibri"/>
+          <w:i/>
         </w:rPr>
         <w:t>2</w:t>
       </w:r>
       <w:r>
         <w:rPr>
           <w:rFonts w:ascii="Calibri" w:hAnsi="Calibri" w:cs="Calibri"/>
-        </w:rPr>
-        <w:t xml:space="preserve"> and ERA</w:t>
-      </w:r>
-      <w:r>
-        <w:rPr>
-          <w:rFonts w:ascii="Calibri" w:hAnsi="Calibri" w:cs="Calibri"/>
-        </w:rPr>
-        <w:t>5</w:t>
-      </w:r>
-      <w:r>
-        <w:rPr>
-          <w:rFonts w:ascii="Calibri" w:hAnsi="Calibri" w:cs="Calibri"/>
-        </w:rPr>
-        <w:t xml:space="preserve"> both have leap days included.</w:t>
-      </w:r>
-      <w:r>
-        <w:rPr>
-          <w:rFonts w:ascii="Calibri" w:hAnsi="Calibri" w:cs="Calibri"/>
-        </w:rPr>
-        <w:t xml:space="preserve"> The time functions I use are customized to handle </w:t>
-      </w:r>
-      <w:r>
-        <w:rPr>
-          <w:rFonts w:ascii="Calibri" w:hAnsi="Calibri" w:cs="Calibri"/>
-        </w:rPr>
-        <w:t>the Gregorian calendar</w:t>
-      </w:r>
-      <w:r>
-        <w:rPr>
-          <w:rFonts w:ascii="Calibri" w:hAnsi="Calibri" w:cs="Calibri"/>
-        </w:rPr>
-        <w:t>, 365-day calendars, or 360-day calendars</w:t>
-      </w:r>
-      <w:r>
-        <w:rPr>
-          <w:rFonts w:ascii="Calibri" w:hAnsi="Calibri" w:cs="Calibri"/>
-        </w:rPr>
-        <w:t>, so the code can be modified to work with them.</w:t>
-      </w:r>
-      <w:r>
-        <w:rPr>
-          <w:rFonts w:ascii="Calibri" w:hAnsi="Calibri" w:cs="Calibri"/>
-        </w:rPr>
-        <w:t xml:space="preserve"> You just may need to specify </w:t>
-      </w:r>
-      <w:proofErr w:type="spellStart"/>
-      <w:r>
-        <w:rPr>
-          <w:rFonts w:ascii="Calibri" w:hAnsi="Calibri" w:cs="Calibri"/>
-        </w:rPr>
-        <w:t>lys</w:t>
-      </w:r>
-      <w:proofErr w:type="spellEnd"/>
-      <w:r>
-        <w:rPr>
-          <w:rFonts w:ascii="Calibri" w:hAnsi="Calibri" w:cs="Calibri"/>
-        </w:rPr>
-        <w:t xml:space="preserve">=0 and/or </w:t>
-      </w:r>
-      <w:proofErr w:type="spellStart"/>
-      <w:r>
-        <w:rPr>
-          <w:rFonts w:ascii="Calibri" w:hAnsi="Calibri" w:cs="Calibri"/>
-        </w:rPr>
-        <w:t>dpy</w:t>
-      </w:r>
-      <w:proofErr w:type="spellEnd"/>
-      <w:r>
-        <w:rPr>
-          <w:rFonts w:ascii="Calibri" w:hAnsi="Calibri" w:cs="Calibri"/>
-        </w:rPr>
-        <w:t>=360 in the time functions.</w:t>
-      </w:r>
-    </w:p>
-    <w:p>
-      <w:pPr>
-        <w:rPr>
-          <w:rFonts w:ascii="Calibri" w:hAnsi="Calibri" w:cs="Calibri"/>
-        </w:rPr>
-      </w:pPr>
-    </w:p>
-    <w:p>
-      <w:pPr>
-        <w:contextualSpacing/>
-        <w:rPr>
-          <w:rFonts w:ascii="Calibri" w:hAnsi="Calibri" w:cs="Calibri"/>
-        </w:rPr>
-      </w:pPr>
-      <w:r>
-        <w:rPr>
-          <w:rFonts w:ascii="Calibri" w:hAnsi="Calibri" w:cs="Calibri"/>
-          <w:b/>
-        </w:rPr>
-        <w:t xml:space="preserve">Directory Structure: </w:t>
-      </w:r>
-      <w:r>
-        <w:rPr>
-          <w:rFonts w:ascii="Calibri" w:hAnsi="Calibri" w:cs="Calibri"/>
-        </w:rPr>
-        <w:t>I tend to use many dir</w:t>
-      </w:r>
-      <w:r>
-        <w:rPr>
-          <w:rFonts w:ascii="Calibri" w:hAnsi="Calibri" w:cs="Calibri"/>
-        </w:rPr>
-        <w:t>ectories to keep data organized</w:t>
-      </w:r>
-      <w:r>
-        <w:rPr>
-          <w:rFonts w:ascii="Calibri" w:hAnsi="Calibri" w:cs="Calibri"/>
-        </w:rPr>
-        <w:t xml:space="preserve">. </w:t>
-      </w:r>
-      <w:r>
-        <w:rPr>
-          <w:rFonts w:ascii="Calibri" w:hAnsi="Calibri" w:cs="Calibri"/>
-        </w:rPr>
-        <w:t xml:space="preserve">If you want to use a similar </w:t>
-      </w:r>
-      <w:r>
-        <w:rPr>
-          <w:rFonts w:ascii="Calibri" w:hAnsi="Calibri" w:cs="Calibri"/>
-        </w:rPr>
-        <w:t xml:space="preserve">system </w:t>
-      </w:r>
-      <w:r>
-        <w:rPr>
-          <w:rFonts w:ascii="Calibri" w:hAnsi="Calibri" w:cs="Calibri"/>
-        </w:rPr>
-        <w:t>to what</w:t>
-      </w:r>
-      <w:r>
-        <w:rPr>
-          <w:rFonts w:ascii="Calibri" w:hAnsi="Calibri" w:cs="Calibri"/>
-        </w:rPr>
-        <w:t xml:space="preserve"> I use for storing output, </w:t>
-      </w:r>
-      <w:r>
-        <w:rPr>
-          <w:rFonts w:ascii="Calibri" w:hAnsi="Calibri" w:cs="Calibri"/>
-        </w:rPr>
-        <w:t>look at the structure in the test dataset</w:t>
-      </w:r>
-      <w:r>
-        <w:rPr>
-          <w:rFonts w:ascii="Calibri" w:hAnsi="Calibri" w:cs="Calibri"/>
-        </w:rPr>
-        <w:t xml:space="preserve">.  </w:t>
-      </w:r>
-      <w:r>
-        <w:rPr>
-          <w:rFonts w:ascii="Calibri" w:hAnsi="Calibri" w:cs="Calibri"/>
-        </w:rPr>
-        <w:t xml:space="preserve">The C3 code will build this structure in your output directory. </w:t>
-      </w:r>
-      <w:r>
-        <w:rPr>
-          <w:rFonts w:ascii="Calibri" w:hAnsi="Calibri" w:cs="Calibri"/>
-        </w:rPr>
-        <w:t xml:space="preserve">You may prefer to change directory names or styles, in which case all editing of </w:t>
-      </w:r>
-      <w:proofErr w:type="spellStart"/>
-      <w:r>
-        <w:rPr>
-          <w:rFonts w:ascii="Calibri" w:hAnsi="Calibri" w:cs="Calibri"/>
-        </w:rPr>
-        <w:t>filepaths</w:t>
-      </w:r>
-      <w:proofErr w:type="spellEnd"/>
-      <w:r>
-        <w:rPr>
-          <w:rFonts w:ascii="Calibri" w:hAnsi="Calibri" w:cs="Calibri"/>
-        </w:rPr>
-        <w:t xml:space="preserve"> can be done on the top-level scripts.</w:t>
-      </w:r>
-    </w:p>
-    <w:p>
-      <w:pPr>
-        <w:contextualSpacing/>
-        <w:rPr>
-          <w:rFonts w:ascii="Calibri" w:hAnsi="Calibri" w:cs="Calibri"/>
-        </w:rPr>
-      </w:pPr>
-    </w:p>
-    <w:p>
-      <w:pPr>
-        <w:contextualSpacing/>
-        <w:rPr>
-          <w:rFonts w:ascii="Calibri" w:hAnsi="Calibri" w:cs="Calibri"/>
-        </w:rPr>
-      </w:pPr>
-      <w:proofErr w:type="spellStart"/>
-      <w:r>
-        <w:rPr>
-          <w:rFonts w:ascii="Calibri" w:hAnsi="Calibri" w:cs="Calibri"/>
-          <w:b/>
-        </w:rPr>
-        <w:t>BBox</w:t>
-      </w:r>
-      <w:proofErr w:type="spellEnd"/>
-      <w:r>
-        <w:rPr>
-          <w:rFonts w:ascii="Calibri" w:hAnsi="Calibri" w:cs="Calibri"/>
-          <w:b/>
-        </w:rPr>
-        <w:t xml:space="preserve">: </w:t>
-      </w:r>
-      <w:r>
-        <w:rPr>
-          <w:rFonts w:ascii="Calibri" w:hAnsi="Calibri" w:cs="Calibri"/>
-        </w:rPr>
-        <w:t>I use the “</w:t>
-      </w:r>
-      <w:proofErr w:type="spellStart"/>
-      <w:r>
-        <w:rPr>
-          <w:rFonts w:ascii="Calibri" w:hAnsi="Calibri" w:cs="Calibri"/>
-        </w:rPr>
-        <w:t>BBox</w:t>
-      </w:r>
-      <w:proofErr w:type="spellEnd"/>
-      <w:r>
-        <w:rPr>
-          <w:rFonts w:ascii="Calibri" w:hAnsi="Calibri" w:cs="Calibri"/>
-        </w:rPr>
-        <w:t>##</w:t>
-      </w:r>
-      <w:r>
-        <w:rPr>
-          <w:rFonts w:ascii="Calibri" w:hAnsi="Calibri" w:cs="Calibri"/>
-        </w:rPr>
-        <w:t>” subdirector</w:t>
-      </w:r>
-      <w:r>
-        <w:rPr>
-          <w:rFonts w:ascii="Calibri" w:hAnsi="Calibri" w:cs="Calibri"/>
-        </w:rPr>
-        <w:t>ies</w:t>
-      </w:r>
-      <w:r>
-        <w:rPr>
-          <w:rFonts w:ascii="Calibri" w:hAnsi="Calibri" w:cs="Calibri"/>
-        </w:rPr>
-        <w:t xml:space="preserve"> for storing </w:t>
-      </w:r>
-      <w:r>
-        <w:rPr>
-          <w:rFonts w:ascii="Calibri" w:hAnsi="Calibri" w:cs="Calibri"/>
-        </w:rPr>
-        <w:t>any</w:t>
-      </w:r>
-      <w:r>
-        <w:rPr>
-          <w:rFonts w:ascii="Calibri" w:hAnsi="Calibri" w:cs="Calibri"/>
-        </w:rPr>
-        <w:t xml:space="preserve"> subset of the data I might want.  (I use the term “</w:t>
-      </w:r>
-      <w:proofErr w:type="spellStart"/>
-      <w:r>
-        <w:rPr>
-          <w:rFonts w:ascii="Calibri" w:hAnsi="Calibri" w:cs="Calibri"/>
-        </w:rPr>
-        <w:t>BBox</w:t>
-      </w:r>
-      <w:proofErr w:type="spellEnd"/>
-      <w:r>
-        <w:rPr>
-          <w:rFonts w:ascii="Calibri" w:hAnsi="Calibri" w:cs="Calibri"/>
-        </w:rPr>
-        <w:t xml:space="preserve">” for “bounding box”, even though sometimes “subset” would be more </w:t>
-      </w:r>
-      <w:r>
-        <w:rPr>
-          <w:rFonts w:ascii="Calibri" w:hAnsi="Calibri" w:cs="Calibri"/>
-        </w:rPr>
-        <w:lastRenderedPageBreak/>
-        <w:t>appropriate. There’s no reason why you can’t change the name, but if I share any code with “</w:t>
-      </w:r>
-      <w:proofErr w:type="spellStart"/>
-      <w:r>
-        <w:rPr>
-          <w:rFonts w:ascii="Calibri" w:hAnsi="Calibri" w:cs="Calibri"/>
-        </w:rPr>
-        <w:t>BBox</w:t>
-      </w:r>
-      <w:proofErr w:type="spellEnd"/>
-      <w:r>
-        <w:rPr>
-          <w:rFonts w:ascii="Calibri" w:hAnsi="Calibri" w:cs="Calibri"/>
-        </w:rPr>
-        <w:t xml:space="preserve">” in it, you might need to change that code, too.) </w:t>
-      </w:r>
-    </w:p>
-    <w:p>
-      <w:pPr>
-        <w:contextualSpacing/>
-        <w:rPr>
-          <w:rFonts w:ascii="Calibri" w:hAnsi="Calibri" w:cs="Calibri"/>
-        </w:rPr>
-      </w:pPr>
-    </w:p>
-    <w:p>
-      <w:pPr>
-        <w:contextualSpacing/>
-        <w:rPr>
-          <w:rFonts w:ascii="Calibri" w:hAnsi="Calibri" w:cs="Calibri"/>
-        </w:rPr>
-      </w:pPr>
-      <w:r>
-        <w:rPr>
-          <w:rFonts w:ascii="Calibri" w:hAnsi="Calibri" w:cs="Calibri"/>
-          <w:b/>
-        </w:rPr>
-        <w:t>Unique</w:t>
-      </w:r>
-      <w:r>
-        <w:rPr>
-          <w:rFonts w:ascii="Calibri" w:hAnsi="Calibri" w:cs="Calibri"/>
-          <w:b/>
-        </w:rPr>
-        <w:t xml:space="preserve"> Track I</w:t>
-      </w:r>
-      <w:r>
-        <w:rPr>
-          <w:rFonts w:ascii="Calibri" w:hAnsi="Calibri" w:cs="Calibri"/>
-          <w:b/>
-        </w:rPr>
-        <w:t>dentifiers</w:t>
-      </w:r>
-      <w:r>
-        <w:rPr>
-          <w:rFonts w:ascii="Calibri" w:hAnsi="Calibri" w:cs="Calibri"/>
-        </w:rPr>
-        <w:t>: there are several id numbers used in this algorithm, and they can be confusing to look at.  For most purposes, if you’re interested in system tracks only, you’re going to be interested in the “</w:t>
-      </w:r>
-      <w:proofErr w:type="spellStart"/>
-      <w:r>
-        <w:rPr>
-          <w:rFonts w:ascii="Calibri" w:hAnsi="Calibri" w:cs="Calibri"/>
-        </w:rPr>
-        <w:t>sid</w:t>
-      </w:r>
-      <w:proofErr w:type="spellEnd"/>
-      <w:r>
-        <w:rPr>
-          <w:rFonts w:ascii="Calibri" w:hAnsi="Calibri" w:cs="Calibri"/>
-        </w:rPr>
-        <w:t>” (system id).  If you want to ignore the multi-center cyclone aspect and just look at cyclone center tracks, the “</w:t>
-      </w:r>
-      <w:proofErr w:type="spellStart"/>
-      <w:r>
-        <w:rPr>
-          <w:rFonts w:ascii="Calibri" w:hAnsi="Calibri" w:cs="Calibri"/>
-        </w:rPr>
-        <w:t>tid</w:t>
-      </w:r>
-      <w:proofErr w:type="spellEnd"/>
-      <w:r>
-        <w:rPr>
-          <w:rFonts w:ascii="Calibri" w:hAnsi="Calibri" w:cs="Calibri"/>
-        </w:rPr>
-        <w:t>” (track id) is what you need.  The “</w:t>
-      </w:r>
-      <w:proofErr w:type="spellStart"/>
-      <w:r>
-        <w:rPr>
-          <w:rFonts w:ascii="Calibri" w:hAnsi="Calibri" w:cs="Calibri"/>
-        </w:rPr>
-        <w:t>ftid</w:t>
-      </w:r>
-      <w:proofErr w:type="spellEnd"/>
-      <w:r>
-        <w:rPr>
-          <w:rFonts w:ascii="Calibri" w:hAnsi="Calibri" w:cs="Calibri"/>
-        </w:rPr>
-        <w:t>” (former track id) and “</w:t>
-      </w:r>
-      <w:proofErr w:type="spellStart"/>
-      <w:r>
-        <w:rPr>
-          <w:rFonts w:ascii="Calibri" w:hAnsi="Calibri" w:cs="Calibri"/>
-        </w:rPr>
-        <w:t>ptid</w:t>
-      </w:r>
-      <w:proofErr w:type="spellEnd"/>
-      <w:r>
-        <w:rPr>
-          <w:rFonts w:ascii="Calibri" w:hAnsi="Calibri" w:cs="Calibri"/>
-        </w:rPr>
-        <w:t xml:space="preserve">” (parent track id in a multi-center cyclone) are only needed if you are looking at cyclone interactions.  </w:t>
-      </w:r>
-      <w:r>
-        <w:rPr>
-          <w:rFonts w:ascii="Calibri" w:hAnsi="Calibri" w:cs="Calibri"/>
-        </w:rPr>
-        <w:t>In all cases, the id number is unique to the month under consideration.  For a universally unique identifier, you need to combine the year, month, and id number. Note that cyclones are always stored with the month in which they experience lysis.</w:t>
-      </w:r>
-    </w:p>
-    <w:p>
-      <w:pPr>
-        <w:pStyle w:val="Heading2"/>
-        <w:rPr>
-          <w:rFonts w:ascii="Calibri" w:hAnsi="Calibri" w:cs="Calibri"/>
-        </w:rPr>
-      </w:pPr>
-    </w:p>
-    <w:p>
-      <w:pPr>
-        <w:pStyle w:val="Heading1"/>
-      </w:pPr>
-      <w:r>
-        <w:t>4</w:t>
-      </w:r>
-      <w:r>
-        <w:t xml:space="preserve">. </w:t>
-      </w:r>
-      <w:r>
-        <w:t xml:space="preserve">Common </w:t>
-      </w:r>
-      <w:r>
-        <w:t xml:space="preserve">Post-Processing </w:t>
-      </w:r>
-      <w:r>
-        <w:t>Tasks</w:t>
-      </w:r>
-    </w:p>
-    <w:p>
-      <w:pPr>
-        <w:rPr>
-          <w:rFonts w:ascii="Calibri" w:hAnsi="Calibri" w:cs="Calibri"/>
-        </w:rPr>
-      </w:pPr>
-      <w:r>
-        <w:rPr>
-          <w:rFonts w:ascii="Calibri" w:hAnsi="Calibri" w:cs="Calibri"/>
-        </w:rPr>
-        <w:t xml:space="preserve">A. Output from an algorithm like this invariably includes features that are not of interest.  To limit the output, it is customary to only look at storms satisfying certain criteria.  Common choices are listed </w:t>
-      </w:r>
-      <w:proofErr w:type="gramStart"/>
-      <w:r>
-        <w:rPr>
-          <w:rFonts w:ascii="Calibri" w:hAnsi="Calibri" w:cs="Calibri"/>
-        </w:rPr>
-        <w:t>below, but</w:t>
-      </w:r>
-      <w:proofErr w:type="gramEnd"/>
-      <w:r>
-        <w:rPr>
-          <w:rFonts w:ascii="Calibri" w:hAnsi="Calibri" w:cs="Calibri"/>
-        </w:rPr>
-        <w:t xml:space="preserve"> note </w:t>
-      </w:r>
-      <w:r>
-        <w:rPr>
-          <w:rFonts w:ascii="Calibri" w:hAnsi="Calibri" w:cs="Calibri"/>
-        </w:rPr>
-        <w:t xml:space="preserve">that </w:t>
-      </w:r>
-      <w:r>
-        <w:rPr>
-          <w:rFonts w:ascii="Calibri" w:hAnsi="Calibri" w:cs="Calibri"/>
-        </w:rPr>
-        <w:t>applying these must be done in post-processing.   The main script will not do it.</w:t>
-      </w:r>
-    </w:p>
-    <w:p>
-      <w:pPr>
-        <w:rPr>
-          <w:rFonts w:ascii="Calibri" w:hAnsi="Calibri" w:cs="Calibri"/>
-        </w:rPr>
-      </w:pPr>
-      <w:r>
-        <w:rPr>
-          <w:rFonts w:ascii="Calibri" w:hAnsi="Calibri" w:cs="Calibri"/>
-        </w:rPr>
-        <w:t xml:space="preserve">1) Lifespan &gt;= 24 </w:t>
-      </w:r>
-      <w:proofErr w:type="spellStart"/>
-      <w:r>
-        <w:rPr>
-          <w:rFonts w:ascii="Calibri" w:hAnsi="Calibri" w:cs="Calibri"/>
-        </w:rPr>
-        <w:t>hr</w:t>
-      </w:r>
-      <w:proofErr w:type="spellEnd"/>
-      <w:r>
-        <w:rPr>
-          <w:rFonts w:ascii="Calibri" w:hAnsi="Calibri" w:cs="Calibri"/>
-        </w:rPr>
-        <w:t xml:space="preserve"> (</w:t>
-      </w:r>
-      <w:r>
-        <w:rPr>
-          <w:rFonts w:ascii="Calibri" w:hAnsi="Calibri" w:cs="Calibri"/>
-        </w:rPr>
-        <w:t>5</w:t>
-      </w:r>
-      <w:r>
-        <w:rPr>
-          <w:rFonts w:ascii="Calibri" w:hAnsi="Calibri" w:cs="Calibri"/>
-        </w:rPr>
-        <w:t xml:space="preserve"> </w:t>
-      </w:r>
-      <w:r>
-        <w:rPr>
-          <w:rFonts w:ascii="Calibri" w:hAnsi="Calibri" w:cs="Calibri"/>
-        </w:rPr>
-        <w:t xml:space="preserve">rows in the data frame </w:t>
-      </w:r>
-      <w:r>
-        <w:rPr>
-          <w:rFonts w:ascii="Calibri" w:hAnsi="Calibri" w:cs="Calibri"/>
-        </w:rPr>
-        <w:t>if the temporal resolution is 6 h</w:t>
-      </w:r>
-      <w:r>
-        <w:rPr>
-          <w:rFonts w:ascii="Calibri" w:hAnsi="Calibri" w:cs="Calibri"/>
-        </w:rPr>
-        <w:t>)</w:t>
-      </w:r>
-    </w:p>
-    <w:p>
-      <w:pPr>
-        <w:rPr>
-          <w:rFonts w:ascii="Calibri" w:hAnsi="Calibri" w:cs="Calibri"/>
-        </w:rPr>
-      </w:pPr>
-      <w:r>
-        <w:rPr>
-          <w:rFonts w:ascii="Calibri" w:hAnsi="Calibri" w:cs="Calibri"/>
-        </w:rPr>
-        <w:t>2) Track Length &gt;= 100</w:t>
-      </w:r>
-      <w:r>
-        <w:rPr>
-          <w:rFonts w:ascii="Calibri" w:hAnsi="Calibri" w:cs="Calibri"/>
-        </w:rPr>
-        <w:t>0</w:t>
-      </w:r>
-      <w:r>
-        <w:rPr>
-          <w:rFonts w:ascii="Calibri" w:hAnsi="Calibri" w:cs="Calibri"/>
-        </w:rPr>
-        <w:t xml:space="preserve"> km (</w:t>
-      </w:r>
-      <w:r>
-        <w:rPr>
-          <w:rFonts w:ascii="Calibri" w:hAnsi="Calibri" w:cs="Calibri"/>
-        </w:rPr>
-        <w:t xml:space="preserve">roughly </w:t>
-      </w:r>
-      <w:r>
-        <w:rPr>
-          <w:rFonts w:ascii="Calibri" w:hAnsi="Calibri" w:cs="Calibri"/>
-        </w:rPr>
-        <w:t>1</w:t>
-      </w:r>
-      <w:r>
-        <w:rPr>
-          <w:rFonts w:ascii="Calibri" w:hAnsi="Calibri" w:cs="Calibri"/>
-        </w:rPr>
-        <w:t>0</w:t>
-      </w:r>
-      <w:r>
-        <w:rPr>
-          <w:rFonts w:ascii="Calibri" w:hAnsi="Calibri" w:cs="Calibri"/>
-        </w:rPr>
-        <w:t xml:space="preserve"> grid cell</w:t>
-      </w:r>
-      <w:r>
-        <w:rPr>
-          <w:rFonts w:ascii="Calibri" w:hAnsi="Calibri" w:cs="Calibri"/>
-        </w:rPr>
-        <w:t>s if the spatial resolution is 100 km</w:t>
-      </w:r>
-      <w:r>
-        <w:rPr>
-          <w:rFonts w:ascii="Calibri" w:hAnsi="Calibri" w:cs="Calibri"/>
-        </w:rPr>
-        <w:t>)</w:t>
-      </w:r>
-    </w:p>
-    <w:p>
-      <w:pPr>
-        <w:rPr>
-          <w:rFonts w:ascii="Calibri" w:hAnsi="Calibri" w:cs="Calibri"/>
-        </w:rPr>
-      </w:pPr>
-      <w:r>
-        <w:rPr>
-          <w:rFonts w:ascii="Calibri" w:hAnsi="Calibri" w:cs="Calibri"/>
-        </w:rPr>
-        <w:t>3</w:t>
-      </w:r>
-      <w:r>
-        <w:rPr>
-          <w:rFonts w:ascii="Calibri" w:hAnsi="Calibri" w:cs="Calibri"/>
-        </w:rPr>
-        <w:t xml:space="preserve">) </w:t>
-      </w:r>
-      <w:r>
-        <w:rPr>
-          <w:rFonts w:ascii="Calibri" w:hAnsi="Calibri" w:cs="Calibri"/>
-        </w:rPr>
-        <w:t>Maximum displacement &gt;= 500 km*</w:t>
-      </w:r>
-    </w:p>
-    <w:p>
-      <w:pPr>
-        <w:rPr>
-          <w:rFonts w:ascii="Calibri" w:hAnsi="Calibri" w:cs="Calibri"/>
-        </w:rPr>
-      </w:pPr>
-      <w:r>
-        <w:rPr>
-          <w:rFonts w:ascii="Calibri" w:hAnsi="Calibri" w:cs="Calibri"/>
-        </w:rPr>
-        <w:t xml:space="preserve">4) </w:t>
-      </w:r>
-      <w:r>
-        <w:rPr>
-          <w:rFonts w:ascii="Calibri" w:hAnsi="Calibri" w:cs="Calibri"/>
-        </w:rPr>
-        <w:t>Minimum Elevation &lt;= 500 m*</w:t>
-      </w:r>
-      <w:r>
-        <w:rPr>
-          <w:rFonts w:ascii="Calibri" w:hAnsi="Calibri" w:cs="Calibri"/>
-        </w:rPr>
-        <w:t>*</w:t>
-      </w:r>
-    </w:p>
-    <w:p>
-      <w:pPr>
-        <w:rPr>
-          <w:rFonts w:ascii="Calibri" w:hAnsi="Calibri" w:cs="Calibri"/>
-        </w:rPr>
-      </w:pPr>
-    </w:p>
-    <w:p>
-      <w:pPr>
-        <w:rPr>
-          <w:rFonts w:ascii="Calibri" w:hAnsi="Calibri" w:cs="Calibri"/>
-        </w:rPr>
-      </w:pPr>
-      <w:r>
-        <w:rPr>
-          <w:rFonts w:ascii="Calibri" w:hAnsi="Calibri" w:cs="Calibri"/>
-        </w:rPr>
-        <w:t>*This means that at some point in its track, a storm is at least 500 km from its genesis point. This is helpful for removing spurious result</w:t>
-      </w:r>
-      <w:r>
-        <w:rPr>
-          <w:rFonts w:ascii="Calibri" w:hAnsi="Calibri" w:cs="Calibri"/>
-        </w:rPr>
-        <w:t>s</w:t>
-      </w:r>
-      <w:r>
-        <w:rPr>
-          <w:rFonts w:ascii="Calibri" w:hAnsi="Calibri" w:cs="Calibri"/>
-        </w:rPr>
-        <w:t xml:space="preserve"> common in areas of complex topography (i.e., high frequency </w:t>
-      </w:r>
-      <w:r>
-        <w:rPr>
-          <w:rFonts w:ascii="Calibri" w:hAnsi="Calibri" w:cs="Calibri"/>
-        </w:rPr>
-        <w:t xml:space="preserve">elevation </w:t>
-      </w:r>
-      <w:r>
-        <w:rPr>
-          <w:rFonts w:ascii="Calibri" w:hAnsi="Calibri" w:cs="Calibri"/>
-        </w:rPr>
-        <w:t>variability in the horizontal</w:t>
-      </w:r>
-      <w:r>
-        <w:rPr>
-          <w:rFonts w:ascii="Calibri" w:hAnsi="Calibri" w:cs="Calibri"/>
-        </w:rPr>
-        <w:t xml:space="preserve"> dimensions</w:t>
-      </w:r>
-      <w:r>
-        <w:rPr>
-          <w:rFonts w:ascii="Calibri" w:hAnsi="Calibri" w:cs="Calibri"/>
-        </w:rPr>
-        <w:t>).</w:t>
-      </w:r>
-    </w:p>
-    <w:p>
-      <w:pPr>
-        <w:rPr>
-          <w:rFonts w:ascii="Calibri" w:hAnsi="Calibri" w:cs="Calibri"/>
-        </w:rPr>
-      </w:pPr>
-    </w:p>
-    <w:p>
-      <w:pPr>
-        <w:rPr>
-          <w:rFonts w:ascii="Calibri" w:hAnsi="Calibri" w:cs="Calibri"/>
-        </w:rPr>
-      </w:pPr>
-      <w:r>
-        <w:rPr>
-          <w:rFonts w:ascii="Calibri" w:hAnsi="Calibri" w:cs="Calibri"/>
-        </w:rPr>
-        <w:t>*</w:t>
-      </w:r>
-      <w:r>
-        <w:rPr>
-          <w:rFonts w:ascii="Calibri" w:hAnsi="Calibri" w:cs="Calibri"/>
-        </w:rPr>
-        <w:t>*</w:t>
-      </w:r>
-      <w:r>
-        <w:rPr>
-          <w:rFonts w:ascii="Calibri" w:hAnsi="Calibri" w:cs="Calibri"/>
-        </w:rPr>
-        <w:t xml:space="preserve"> This means t</w:t>
-      </w:r>
-      <w:r>
-        <w:rPr>
-          <w:rFonts w:ascii="Calibri" w:hAnsi="Calibri" w:cs="Calibri"/>
-        </w:rPr>
-        <w:t>he cyclone can spend most of it</w:t>
-      </w:r>
-      <w:r>
-        <w:rPr>
-          <w:rFonts w:ascii="Calibri" w:hAnsi="Calibri" w:cs="Calibri"/>
-        </w:rPr>
-        <w:t xml:space="preserve">s lifetime </w:t>
-      </w:r>
-      <w:r>
-        <w:rPr>
-          <w:rFonts w:ascii="Calibri" w:hAnsi="Calibri" w:cs="Calibri"/>
-        </w:rPr>
-        <w:t>over</w:t>
-      </w:r>
-      <w:r>
-        <w:rPr>
-          <w:rFonts w:ascii="Calibri" w:hAnsi="Calibri" w:cs="Calibri"/>
-        </w:rPr>
-        <w:t xml:space="preserve"> high elevations, but there </w:t>
-      </w:r>
-      <w:r>
-        <w:rPr>
-          <w:rFonts w:ascii="Calibri" w:hAnsi="Calibri" w:cs="Calibri"/>
-        </w:rPr>
-        <w:t xml:space="preserve">must </w:t>
-      </w:r>
-      <w:r>
-        <w:rPr>
-          <w:rFonts w:ascii="Calibri" w:hAnsi="Calibri" w:cs="Calibri"/>
-        </w:rPr>
-        <w:t xml:space="preserve">be at least one observation of the system </w:t>
-      </w:r>
-      <w:r>
-        <w:rPr>
-          <w:rFonts w:ascii="Calibri" w:hAnsi="Calibri" w:cs="Calibri"/>
-        </w:rPr>
-        <w:t>over elevations lower than 500 m.</w:t>
-      </w:r>
-      <w:r>
-        <w:rPr>
-          <w:rFonts w:ascii="Calibri" w:hAnsi="Calibri" w:cs="Calibri"/>
-        </w:rPr>
-        <w:t xml:space="preserve"> This differs from the </w:t>
-      </w:r>
-      <w:proofErr w:type="spellStart"/>
-      <w:r>
-        <w:rPr>
-          <w:rFonts w:ascii="Calibri" w:hAnsi="Calibri" w:cs="Calibri"/>
-        </w:rPr>
-        <w:t>max_elev</w:t>
-      </w:r>
-      <w:proofErr w:type="spellEnd"/>
-      <w:r>
-        <w:rPr>
-          <w:rFonts w:ascii="Calibri" w:hAnsi="Calibri" w:cs="Calibri"/>
-        </w:rPr>
-        <w:t xml:space="preserve"> variable used as an input.  Whereas the input parameter determines whether a grid cell can be considered a cyclone center, the post-processing variable determines whether an entire track should be kept.  However, the two are related.  If </w:t>
-      </w:r>
-      <w:proofErr w:type="spellStart"/>
-      <w:r>
-        <w:rPr>
-          <w:rFonts w:ascii="Calibri" w:hAnsi="Calibri" w:cs="Calibri"/>
-        </w:rPr>
-        <w:t>max_elev</w:t>
-      </w:r>
-      <w:proofErr w:type="spellEnd"/>
-      <w:r>
-        <w:rPr>
-          <w:rFonts w:ascii="Calibri" w:hAnsi="Calibri" w:cs="Calibri"/>
-        </w:rPr>
-        <w:t xml:space="preserve"> = 500 m, having a minimum elevation &lt;= 500 m (or 600 m or 700 m, etc.) criterion is redundant and pointless.</w:t>
-      </w:r>
-    </w:p>
-    <w:p>
-      <w:pPr>
-        <w:rPr>
-          <w:rFonts w:ascii="Calibri" w:hAnsi="Calibri" w:cs="Calibri"/>
-        </w:rPr>
-      </w:pPr>
-    </w:p>
-    <w:p>
-      <w:pPr>
-        <w:rPr>
-          <w:rFonts w:ascii="Calibri" w:hAnsi="Calibri" w:cs="Calibri"/>
-        </w:rPr>
-      </w:pPr>
-      <w:r>
-        <w:rPr>
-          <w:rFonts w:ascii="Calibri" w:hAnsi="Calibri" w:cs="Calibri"/>
-        </w:rPr>
-        <w:t xml:space="preserve">B. The output from this algorithm has a separate track for each cyclone center, which means some storms will be represented multiple times because they are multi-center cyclones.  To limit the dataset to only one track per system, you must run the </w:t>
-      </w:r>
-      <w:r>
-        <w:rPr>
-          <w:rFonts w:ascii="Calibri" w:hAnsi="Calibri" w:cs="Calibri"/>
           <w:i/>
         </w:rPr>
-        <w:t>C3_SystemDetection</w:t>
-      </w:r>
-      <w:r>
-        <w:rPr>
-          <w:rFonts w:ascii="Calibri" w:hAnsi="Calibri" w:cs="Calibri"/>
-          <w:i/>
-        </w:rPr>
-        <w:t>_1</w:t>
-      </w:r>
-      <w:r>
-        <w:rPr>
-          <w:rFonts w:ascii="Calibri" w:hAnsi="Calibri" w:cs="Calibri"/>
-          <w:i/>
-        </w:rPr>
-        <w:t>3</w:t>
-      </w:r>
-      <w:r>
-        <w:rPr>
-          <w:rFonts w:ascii="Calibri" w:hAnsi="Calibri" w:cs="Calibri"/>
-          <w:i/>
-        </w:rPr>
-        <w:t>.</w:t>
-      </w:r>
-      <w:r>
-        <w:rPr>
-          <w:rFonts w:ascii="Calibri" w:hAnsi="Calibri" w:cs="Calibri"/>
-        </w:rPr>
-        <w:t xml:space="preserve">py script </w:t>
-      </w:r>
-      <w:r>
-        <w:rPr>
-          <w:rFonts w:ascii="Calibri" w:hAnsi="Calibri" w:cs="Calibri"/>
-          <w:i/>
-        </w:rPr>
-        <w:t xml:space="preserve">after </w:t>
-      </w:r>
-      <w:r>
-        <w:rPr>
-          <w:rFonts w:ascii="Calibri" w:hAnsi="Calibri" w:cs="Calibri"/>
-        </w:rPr>
-        <w:t xml:space="preserve">running the </w:t>
-      </w:r>
-      <w:r>
-        <w:rPr>
-          <w:rFonts w:ascii="Calibri" w:hAnsi="Calibri" w:cs="Calibri"/>
-          <w:i/>
-        </w:rPr>
-        <w:t>C3_CycloneDetection</w:t>
-      </w:r>
-      <w:r>
-        <w:rPr>
-          <w:rFonts w:ascii="Calibri" w:hAnsi="Calibri" w:cs="Calibri"/>
-          <w:i/>
-        </w:rPr>
-        <w:t>_</w:t>
-      </w:r>
-      <w:r>
-        <w:rPr>
-          <w:rFonts w:ascii="Calibri" w:hAnsi="Calibri" w:cs="Calibri"/>
-          <w:i/>
-        </w:rPr>
-        <w:t>1</w:t>
-      </w:r>
-      <w:r>
-        <w:rPr>
-          <w:rFonts w:ascii="Calibri" w:hAnsi="Calibri" w:cs="Calibri"/>
-          <w:i/>
-        </w:rPr>
-        <w:t>3</w:t>
-      </w:r>
-      <w:r>
-        <w:rPr>
-          <w:rFonts w:ascii="Calibri" w:hAnsi="Calibri" w:cs="Calibri"/>
-          <w:i/>
-        </w:rPr>
-        <w:t>_</w:t>
-      </w:r>
-      <w:r>
-        <w:rPr>
-          <w:rFonts w:ascii="Calibri" w:hAnsi="Calibri" w:cs="Calibri"/>
-          <w:i/>
-        </w:rPr>
-        <w:t>2</w:t>
-      </w:r>
-      <w:r>
-        <w:rPr>
-          <w:rFonts w:ascii="Calibri" w:hAnsi="Calibri" w:cs="Calibri"/>
-          <w:i/>
-        </w:rPr>
         <w:t>.py</w:t>
       </w:r>
       <w:r>
@@ -6872,41 +6077,13 @@
         <w:rPr>
           <w:rFonts w:ascii="Calibri" w:hAnsi="Calibri" w:cs="Calibri"/>
         </w:rPr>
-        <w:t xml:space="preserve"> a suite of scripts for </w:t>
-      </w:r>
-      <w:proofErr w:type="spellStart"/>
-      <w:r>
-        <w:rPr>
-          <w:rFonts w:ascii="Calibri" w:hAnsi="Calibri" w:cs="Calibri"/>
-        </w:rPr>
-        <w:t>subsetting</w:t>
-      </w:r>
-      <w:proofErr w:type="spellEnd"/>
-      <w:r>
-        <w:rPr>
-          <w:rFonts w:ascii="Calibri" w:hAnsi="Calibri" w:cs="Calibri"/>
-        </w:rPr>
-        <w:t xml:space="preserve">, aggregating, and analyzing results from the algorithm.  </w:t>
-      </w:r>
-      <w:r>
-        <w:rPr>
-          <w:rFonts w:ascii="Calibri" w:hAnsi="Calibri" w:cs="Calibri"/>
-        </w:rPr>
-        <w:t xml:space="preserve">The following are my main workhorses, so those are the ones I share on </w:t>
-      </w:r>
-      <w:proofErr w:type="spellStart"/>
-      <w:r>
-        <w:rPr>
-          <w:rFonts w:ascii="Calibri" w:hAnsi="Calibri" w:cs="Calibri"/>
-        </w:rPr>
-        <w:t>github</w:t>
-      </w:r>
-      <w:proofErr w:type="spellEnd"/>
-      <w:r>
-        <w:rPr>
-          <w:rFonts w:ascii="Calibri" w:hAnsi="Calibri" w:cs="Calibri"/>
-        </w:rPr>
-        <w:t>:</w:t>
+        <w:t xml:space="preserve"> a suite of scripts for subsetting, aggregating, and analyzing results from the algorithm.  </w:t>
+      </w:r>
+      <w:r>
+        <w:rPr>
+          <w:rFonts w:ascii="Calibri" w:hAnsi="Calibri" w:cs="Calibri"/>
+        </w:rPr>
+        <w:t>The following are my main workhorses, so those are the ones I share on github:</w:t>
       </w:r>
     </w:p>
     <w:p>
@@ -6962,23 +6139,7 @@
           <w:rFonts w:ascii="Calibri" w:hAnsi="Calibri" w:cs="Calibri"/>
           <w:bCs/>
         </w:rPr>
-        <w:t xml:space="preserve"> = </w:t>
-      </w:r>
-      <w:proofErr w:type="spellStart"/>
-      <w:r>
-        <w:rPr>
-          <w:rFonts w:ascii="Calibri" w:hAnsi="Calibri" w:cs="Calibri"/>
-          <w:bCs/>
-        </w:rPr>
-        <w:t>Subsetting</w:t>
-      </w:r>
-      <w:proofErr w:type="spellEnd"/>
-      <w:r>
-        <w:rPr>
-          <w:rFonts w:ascii="Calibri" w:hAnsi="Calibri" w:cs="Calibri"/>
-          <w:bCs/>
-        </w:rPr>
-        <w:t xml:space="preserve"> of cyclone output by location and other characteristics</w:t>
+        <w:t xml:space="preserve"> = Subsetting of cyclone output by location and other characteristics</w:t>
       </w:r>
     </w:p>
     <w:p>
@@ -7063,39 +6224,14 @@
           <w:rFonts w:ascii="Calibri" w:hAnsi="Calibri" w:cs="Calibri"/>
           <w:bCs/>
         </w:rPr>
-        <w:t xml:space="preserve"> = Aggregation of cyclone characteristics by month/season, including </w:t>
-      </w:r>
-      <w:proofErr w:type="spellStart"/>
+        <w:t xml:space="preserve"> = Aggregation of cyclone characteristics by month/season, including climatologies; the output is </w:t>
+      </w:r>
       <w:r>
         <w:rPr>
           <w:rFonts w:ascii="Calibri" w:hAnsi="Calibri" w:cs="Calibri"/>
           <w:bCs/>
         </w:rPr>
-        <w:t>climatologies</w:t>
-      </w:r>
-      <w:proofErr w:type="spellEnd"/>
-      <w:r>
-        <w:rPr>
-          <w:rFonts w:ascii="Calibri" w:hAnsi="Calibri" w:cs="Calibri"/>
-          <w:bCs/>
-        </w:rPr>
-        <w:t xml:space="preserve">; the output is </w:t>
-      </w:r>
-      <w:proofErr w:type="spellStart"/>
-      <w:r>
-        <w:rPr>
-          <w:rFonts w:ascii="Calibri" w:hAnsi="Calibri" w:cs="Calibri"/>
-          <w:bCs/>
-        </w:rPr>
-        <w:t>netcdf</w:t>
-      </w:r>
-      <w:proofErr w:type="spellEnd"/>
-      <w:r>
-        <w:rPr>
-          <w:rFonts w:ascii="Calibri" w:hAnsi="Calibri" w:cs="Calibri"/>
-          <w:bCs/>
-        </w:rPr>
-        <w:t xml:space="preserve"> files.</w:t>
+        <w:t>netcdf files.</w:t>
       </w:r>
     </w:p>
     <w:p>
@@ -7330,7 +6466,7 @@
         <w:rPr>
           <w:rFonts w:ascii="Calibri" w:hAnsi="Calibri" w:cs="Calibri"/>
         </w:rPr>
-        <w:t>142</w:t>
+        <w:t>157</w:t>
       </w:r>
       <w:r>
         <w:rPr>
@@ -7354,79 +6490,51 @@
         <w:rPr>
           <w:rFonts w:ascii="Calibri" w:hAnsi="Calibri" w:cs="Calibri"/>
         </w:rPr>
-        <w:t>of at least 1000 km (</w:t>
-      </w:r>
-      <w:proofErr w:type="spellStart"/>
-      <w:r>
-        <w:rPr>
-          <w:rFonts w:ascii="Calibri" w:hAnsi="Calibri" w:cs="Calibri"/>
-        </w:rPr>
-        <w:t>trackLength</w:t>
-      </w:r>
-      <w:proofErr w:type="spellEnd"/>
+        <w:t xml:space="preserve">of at least 1000 km (trackLength </w:t>
+      </w:r>
+      <w:r>
+        <w:rPr>
+          <w:rFonts w:ascii="Calibri" w:hAnsi="Calibri" w:cs="Calibri"/>
+        </w:rPr>
+        <w:t>&gt;=</w:t>
+      </w:r>
+      <w:r>
+        <w:rPr>
+          <w:rFonts w:ascii="Calibri" w:hAnsi="Calibri" w:cs="Calibri"/>
+        </w:rPr>
+        <w:t xml:space="preserve"> 1000). </w:t>
+      </w:r>
+      <w:r>
+        <w:rPr>
+          <w:rFonts w:ascii="Calibri" w:hAnsi="Calibri" w:cs="Calibri"/>
+        </w:rPr>
+        <w:t>The projection file is also included as EASE2_N0_100km_Projection.nc.</w:t>
+      </w:r>
       <w:r>
         <w:rPr>
           <w:rFonts w:ascii="Calibri" w:hAnsi="Calibri" w:cs="Calibri"/>
         </w:rPr>
         <w:t xml:space="preserve"> </w:t>
       </w:r>
-      <w:r>
-        <w:rPr>
-          <w:rFonts w:ascii="Calibri" w:hAnsi="Calibri" w:cs="Calibri"/>
-        </w:rPr>
-        <w:t>&gt;=</w:t>
-      </w:r>
-      <w:r>
-        <w:rPr>
-          <w:rFonts w:ascii="Calibri" w:hAnsi="Calibri" w:cs="Calibri"/>
-        </w:rPr>
-        <w:t xml:space="preserve"> 1000). </w:t>
-      </w:r>
-      <w:r>
-        <w:rPr>
-          <w:rFonts w:ascii="Calibri" w:hAnsi="Calibri" w:cs="Calibri"/>
-        </w:rPr>
-        <w:t>The projection file is also included as EASE2_N0_100km_Projection.nc.</w:t>
-      </w:r>
-      <w:r>
-        <w:rPr>
-          <w:rFonts w:ascii="Calibri" w:hAnsi="Calibri" w:cs="Calibri"/>
-        </w:rPr>
-        <w:t xml:space="preserve"> </w:t>
-      </w:r>
-    </w:p>
-    <w:p>
-      <w:pPr>
-        <w:rPr>
-          <w:rFonts w:ascii="Calibri" w:hAnsi="Calibri" w:cs="Calibri"/>
-        </w:rPr>
-      </w:pPr>
-    </w:p>
-    <w:p>
-      <w:pPr>
-        <w:rPr>
-          <w:rFonts w:ascii="Calibri" w:hAnsi="Calibri" w:cs="Calibri"/>
-        </w:rPr>
-      </w:pPr>
-      <w:r>
-        <w:rPr>
-          <w:rFonts w:ascii="Calibri" w:hAnsi="Calibri" w:cs="Calibri"/>
-        </w:rPr>
-        <w:t>That said, note that because I’m always tweaking the algorithm, it’s always possible I update the code and forget I need to update the “</w:t>
-      </w:r>
-      <w:proofErr w:type="spellStart"/>
-      <w:r>
-        <w:rPr>
-          <w:rFonts w:ascii="Calibri" w:hAnsi="Calibri" w:cs="Calibri"/>
-        </w:rPr>
-        <w:t>CompareToTheseResults</w:t>
-      </w:r>
-      <w:proofErr w:type="spellEnd"/>
-      <w:r>
-        <w:rPr>
-          <w:rFonts w:ascii="Calibri" w:hAnsi="Calibri" w:cs="Calibri"/>
-        </w:rPr>
-        <w:t xml:space="preserve">” folder on Google Drive. If that’s the case, you might see discrepancies around 1% or 5%. If you’re seeing differences of 10% or more, though, that means something is wrong. </w:t>
+    </w:p>
+    <w:p>
+      <w:pPr>
+        <w:rPr>
+          <w:rFonts w:ascii="Calibri" w:hAnsi="Calibri" w:cs="Calibri"/>
+        </w:rPr>
+      </w:pPr>
+    </w:p>
+    <w:p>
+      <w:pPr>
+        <w:rPr>
+          <w:rFonts w:ascii="Calibri" w:hAnsi="Calibri" w:cs="Calibri"/>
+        </w:rPr>
+      </w:pPr>
+      <w:r>
+        <w:rPr>
+          <w:rFonts w:ascii="Calibri" w:hAnsi="Calibri" w:cs="Calibri"/>
+        </w:rPr>
+        <w:t xml:space="preserve">That said, note that because I’m always tweaking the algorithm, it’s always possible I update the code and forget I need to update the “CompareToTheseResults” folder on Google Drive. If that’s the case, you might see discrepancies around 1% or 5%. If you’re seeing differences of 10% or more, though, that means something is wrong. </w:t>
       </w:r>
     </w:p>
     <w:p>
@@ -7557,21 +6665,7 @@
         <w:rPr>
           <w:rFonts w:ascii="Calibri" w:hAnsi="Calibri" w:cs="Calibri"/>
         </w:rPr>
-        <w:t>A fix to a bug in the “</w:t>
-      </w:r>
-      <w:proofErr w:type="spellStart"/>
-      <w:r>
-        <w:rPr>
-          <w:rFonts w:ascii="Calibri" w:hAnsi="Calibri" w:cs="Calibri"/>
-        </w:rPr>
-        <w:t>regenesis</w:t>
-      </w:r>
-      <w:proofErr w:type="spellEnd"/>
-      <w:r>
-        <w:rPr>
-          <w:rFonts w:ascii="Calibri" w:hAnsi="Calibri" w:cs="Calibri"/>
-        </w:rPr>
-        <w:t>” code that mixed up cyclone IDs for a small percentage of cases</w:t>
+        <w:t>A fix to a bug in the “regenesis” code that mixed up cyclone IDs for a small percentage of cases</w:t>
       </w:r>
     </w:p>
     <w:p>
@@ -7651,49 +6745,7 @@
         <w:rPr>
           <w:rFonts w:ascii="Calibri" w:hAnsi="Calibri" w:cs="Calibri"/>
         </w:rPr>
-        <w:t xml:space="preserve">All inputs and outputs are down </w:t>
-      </w:r>
-      <w:proofErr w:type="spellStart"/>
-      <w:r>
-        <w:rPr>
-          <w:rFonts w:ascii="Calibri" w:hAnsi="Calibri" w:cs="Calibri"/>
-        </w:rPr>
-        <w:t>netcdf</w:t>
-      </w:r>
-      <w:proofErr w:type="spellEnd"/>
-      <w:r>
-        <w:rPr>
-          <w:rFonts w:ascii="Calibri" w:hAnsi="Calibri" w:cs="Calibri"/>
-        </w:rPr>
-        <w:t xml:space="preserve"> or custom Python objects that have been pickled (.</w:t>
-      </w:r>
-      <w:proofErr w:type="spellStart"/>
-      <w:r>
-        <w:rPr>
-          <w:rFonts w:ascii="Calibri" w:hAnsi="Calibri" w:cs="Calibri"/>
-        </w:rPr>
-        <w:t>pkl</w:t>
-      </w:r>
-      <w:proofErr w:type="spellEnd"/>
-      <w:r>
-        <w:rPr>
-          <w:rFonts w:ascii="Calibri" w:hAnsi="Calibri" w:cs="Calibri"/>
-        </w:rPr>
-        <w:t xml:space="preserve">). Pickled objects can be opened with the </w:t>
-      </w:r>
-      <w:proofErr w:type="gramStart"/>
-      <w:r>
-        <w:rPr>
-          <w:rFonts w:ascii="Calibri" w:hAnsi="Calibri" w:cs="Calibri"/>
-        </w:rPr>
-        <w:t>pandas</w:t>
-      </w:r>
-      <w:proofErr w:type="gramEnd"/>
-      <w:r>
-        <w:rPr>
-          <w:rFonts w:ascii="Calibri" w:hAnsi="Calibri" w:cs="Calibri"/>
-        </w:rPr>
-        <w:t xml:space="preserve"> module. This means the algorithm no longer uses GDAL for anything.</w:t>
+        <w:t>All inputs and outputs are down netcdf or custom Python objects that have been pickled (.pkl). Pickled objects can be opened with the pandas module. This means the algorithm no longer uses GDAL for anything.</w:t>
       </w:r>
     </w:p>
     <w:p>
@@ -7766,21 +6818,7 @@
         <w:rPr>
           <w:rFonts w:ascii="Calibri" w:hAnsi="Calibri" w:cs="Calibri"/>
         </w:rPr>
-        <w:t xml:space="preserve">The algorithm is faster thanks to some optimization of the </w:t>
-      </w:r>
-      <w:proofErr w:type="spellStart"/>
-      <w:r>
-        <w:rPr>
-          <w:rFonts w:ascii="Calibri" w:hAnsi="Calibri" w:cs="Calibri"/>
-        </w:rPr>
-        <w:t>kernelgradient</w:t>
-      </w:r>
-      <w:proofErr w:type="spellEnd"/>
-      <w:r>
-        <w:rPr>
-          <w:rFonts w:ascii="Calibri" w:hAnsi="Calibri" w:cs="Calibri"/>
-        </w:rPr>
-        <w:t xml:space="preserve"> and Laplacian functions.</w:t>
+        <w:t>The algorithm is faster thanks to some optimization of the kernelgradient and Laplacian functions.</w:t>
       </w:r>
     </w:p>
     <w:p>
@@ -7816,35 +6854,7 @@
         <w:rPr>
           <w:rFonts w:ascii="Calibri" w:hAnsi="Calibri" w:cs="Calibri"/>
         </w:rPr>
-        <w:t xml:space="preserve">Using </w:t>
-      </w:r>
-      <w:proofErr w:type="spellStart"/>
-      <w:r>
-        <w:rPr>
-          <w:rFonts w:ascii="Calibri" w:hAnsi="Calibri" w:cs="Calibri"/>
-        </w:rPr>
-        <w:t>xesmf</w:t>
-      </w:r>
-      <w:proofErr w:type="spellEnd"/>
-      <w:r>
-        <w:rPr>
-          <w:rFonts w:ascii="Calibri" w:hAnsi="Calibri" w:cs="Calibri"/>
-        </w:rPr>
-        <w:t xml:space="preserve"> instead of </w:t>
-      </w:r>
-      <w:proofErr w:type="spellStart"/>
-      <w:r>
-        <w:rPr>
-          <w:rFonts w:ascii="Calibri" w:hAnsi="Calibri" w:cs="Calibri"/>
-        </w:rPr>
-        <w:t>basemap</w:t>
-      </w:r>
-      <w:proofErr w:type="spellEnd"/>
-      <w:r>
-        <w:rPr>
-          <w:rFonts w:ascii="Calibri" w:hAnsi="Calibri" w:cs="Calibri"/>
-        </w:rPr>
-        <w:t xml:space="preserve"> for reprojection.</w:t>
+        <w:t>Using xesmf instead of basemap for reprojection.</w:t>
       </w:r>
     </w:p>
     <w:p>
@@ -7892,21 +6902,7 @@
         <w:rPr>
           <w:rFonts w:ascii="Calibri" w:hAnsi="Calibri" w:cs="Calibri"/>
         </w:rPr>
-        <w:t xml:space="preserve"> when </w:t>
-      </w:r>
-      <w:proofErr w:type="spellStart"/>
-      <w:r>
-        <w:rPr>
-          <w:rFonts w:ascii="Calibri" w:hAnsi="Calibri" w:cs="Calibri"/>
-        </w:rPr>
-        <w:t>NaNs</w:t>
-      </w:r>
-      <w:proofErr w:type="spellEnd"/>
-      <w:r>
-        <w:rPr>
-          <w:rFonts w:ascii="Calibri" w:hAnsi="Calibri" w:cs="Calibri"/>
-        </w:rPr>
-        <w:t xml:space="preserve"> are counted</w:t>
+        <w:t xml:space="preserve"> when NaNs are counted</w:t>
       </w:r>
       <w:r>
         <w:rPr>
@@ -7938,8 +6934,216 @@
       <w:pPr>
         <w:rPr>
           <w:rFonts w:ascii="Calibri" w:hAnsi="Calibri" w:cs="Calibri"/>
-        </w:rPr>
-      </w:pPr>
+          <w:b/>
+          <w:bCs/>
+        </w:rPr>
+      </w:pPr>
+      <w:r>
+        <w:rPr>
+          <w:rFonts w:ascii="Calibri" w:hAnsi="Calibri" w:cs="Calibri"/>
+          <w:b/>
+          <w:bCs/>
+        </w:rPr>
+        <w:t>The main updates from version 12.4 to version 13.2 were:</w:t>
+      </w:r>
+    </w:p>
+    <w:p>
+      <w:pPr>
+        <w:pStyle w:val="ListParagraph"/>
+        <w:numPr>
+          <w:ilvl w:val="0"/>
+          <w:numId w:val="12"/>
+        </w:numPr>
+        <w:rPr>
+          <w:rFonts w:ascii="Calibri" w:hAnsi="Calibri" w:cs="Calibri"/>
+        </w:rPr>
+      </w:pPr>
+      <w:r>
+        <w:rPr>
+          <w:rFonts w:ascii="Calibri" w:hAnsi="Calibri" w:cs="Calibri"/>
+        </w:rPr>
+        <w:t>Changed u and v variables in standard cyclone dataframe to be velocity instead of speed</w:t>
+      </w:r>
+    </w:p>
+    <w:p>
+      <w:pPr>
+        <w:pStyle w:val="ListParagraph"/>
+        <w:numPr>
+          <w:ilvl w:val="0"/>
+          <w:numId w:val="12"/>
+        </w:numPr>
+        <w:rPr>
+          <w:rFonts w:ascii="Calibri" w:hAnsi="Calibri" w:cs="Calibri"/>
+        </w:rPr>
+      </w:pPr>
+      <w:r>
+        <w:rPr>
+          <w:rFonts w:ascii="Calibri" w:hAnsi="Calibri" w:cs="Calibri"/>
+        </w:rPr>
+        <w:t xml:space="preserve">Removed Dx and Dy </w:t>
+      </w:r>
+      <w:r>
+        <w:rPr>
+          <w:rFonts w:ascii="Calibri" w:hAnsi="Calibri" w:cs="Calibri"/>
+        </w:rPr>
+        <w:t>columns from</w:t>
+      </w:r>
+      <w:r>
+        <w:rPr>
+          <w:rFonts w:ascii="Calibri" w:hAnsi="Calibri" w:cs="Calibri"/>
+        </w:rPr>
+        <w:t xml:space="preserve"> standard cyclone dataframe output</w:t>
+      </w:r>
+      <w:r>
+        <w:rPr>
+          <w:rFonts w:ascii="Calibri" w:hAnsi="Calibri" w:cs="Calibri"/>
+        </w:rPr>
+        <w:t>. (If desired, these can be calculated from the x and y columns.)</w:t>
+      </w:r>
+    </w:p>
+    <w:p>
+      <w:pPr>
+        <w:pStyle w:val="ListParagraph"/>
+        <w:numPr>
+          <w:ilvl w:val="0"/>
+          <w:numId w:val="12"/>
+        </w:numPr>
+        <w:rPr>
+          <w:rFonts w:ascii="Calibri" w:hAnsi="Calibri" w:cs="Calibri"/>
+        </w:rPr>
+      </w:pPr>
+      <w:r>
+        <w:rPr>
+          <w:rFonts w:ascii="Calibri" w:hAnsi="Calibri" w:cs="Calibri"/>
+        </w:rPr>
+        <w:t>Replaced all "longs" with "lons" when referring to longitude</w:t>
+      </w:r>
+      <w:r>
+        <w:rPr>
+          <w:rFonts w:ascii="Calibri" w:hAnsi="Calibri" w:cs="Calibri"/>
+        </w:rPr>
+        <w:t>.</w:t>
+      </w:r>
+    </w:p>
+    <w:p>
+      <w:pPr>
+        <w:pStyle w:val="ListParagraph"/>
+        <w:numPr>
+          <w:ilvl w:val="0"/>
+          <w:numId w:val="12"/>
+        </w:numPr>
+        <w:rPr>
+          <w:rFonts w:ascii="Calibri" w:hAnsi="Calibri" w:cs="Calibri"/>
+        </w:rPr>
+      </w:pPr>
+      <w:r>
+        <w:rPr>
+          <w:rFonts w:ascii="Calibri" w:hAnsi="Calibri" w:cs="Calibri"/>
+        </w:rPr>
+        <w:t xml:space="preserve">Changed sorting of </w:t>
+      </w:r>
+      <w:r>
+        <w:rPr>
+          <w:rFonts w:ascii="Calibri" w:hAnsi="Calibri" w:cs="Calibri"/>
+        </w:rPr>
+        <w:t xml:space="preserve">cyclone </w:t>
+      </w:r>
+      <w:r>
+        <w:rPr>
+          <w:rFonts w:ascii="Calibri" w:hAnsi="Calibri" w:cs="Calibri"/>
+        </w:rPr>
+        <w:t>main data frame to no longer always be alphabetical</w:t>
+      </w:r>
+    </w:p>
+    <w:p>
+      <w:pPr>
+        <w:pStyle w:val="ListParagraph"/>
+        <w:numPr>
+          <w:ilvl w:val="0"/>
+          <w:numId w:val="12"/>
+        </w:numPr>
+        <w:rPr>
+          <w:rFonts w:ascii="Calibri" w:hAnsi="Calibri" w:cs="Calibri"/>
+        </w:rPr>
+      </w:pPr>
+      <w:r>
+        <w:rPr>
+          <w:rFonts w:ascii="Calibri" w:hAnsi="Calibri" w:cs="Calibri"/>
+        </w:rPr>
+        <w:t xml:space="preserve">Added the SLP gradient measure used to limit cyclone detection as a variable in the main </w:t>
+      </w:r>
+      <w:r>
+        <w:rPr>
+          <w:rFonts w:ascii="Calibri" w:hAnsi="Calibri" w:cs="Calibri"/>
+        </w:rPr>
+        <w:t xml:space="preserve">cyclone </w:t>
+      </w:r>
+      <w:r>
+        <w:rPr>
+          <w:rFonts w:ascii="Calibri" w:hAnsi="Calibri" w:cs="Calibri"/>
+        </w:rPr>
+        <w:t>data frame</w:t>
+      </w:r>
+      <w:r>
+        <w:rPr>
+          <w:rFonts w:ascii="Calibri" w:hAnsi="Calibri" w:cs="Calibri"/>
+        </w:rPr>
+        <w:t>.</w:t>
+      </w:r>
+    </w:p>
+    <w:p>
+      <w:pPr>
+        <w:pStyle w:val="ListParagraph"/>
+        <w:numPr>
+          <w:ilvl w:val="0"/>
+          <w:numId w:val="12"/>
+        </w:numPr>
+        <w:rPr>
+          <w:rFonts w:ascii="Calibri" w:hAnsi="Calibri" w:cs="Calibri"/>
+        </w:rPr>
+      </w:pPr>
+      <w:r>
+        <w:rPr>
+          <w:rFonts w:ascii="Calibri" w:hAnsi="Calibri" w:cs="Calibri"/>
+        </w:rPr>
+        <w:t>Added try/except statements to the cTrack2sTrack function so that it will ignore</w:t>
+      </w:r>
+      <w:r>
+        <w:rPr>
+          <w:rFonts w:ascii="Calibri" w:hAnsi="Calibri" w:cs="Calibri"/>
+        </w:rPr>
+        <w:t xml:space="preserve"> </w:t>
+      </w:r>
+      <w:r>
+        <w:rPr>
+          <w:rFonts w:ascii="Calibri" w:hAnsi="Calibri" w:cs="Calibri"/>
+        </w:rPr>
+        <w:t>cases where tids between two months don't align inste</w:t>
+      </w:r>
+      <w:r>
+        <w:rPr>
+          <w:rFonts w:ascii="Calibri" w:hAnsi="Calibri" w:cs="Calibri"/>
+        </w:rPr>
+        <w:t>a</w:t>
+      </w:r>
+      <w:r>
+        <w:rPr>
+          <w:rFonts w:ascii="Calibri" w:hAnsi="Calibri" w:cs="Calibri"/>
+        </w:rPr>
+        <w:t>d of breaking.</w:t>
+      </w:r>
+      <w:r>
+        <w:rPr>
+          <w:rFonts w:ascii="Calibri" w:hAnsi="Calibri" w:cs="Calibri"/>
+        </w:rPr>
+        <w:t xml:space="preserve"> </w:t>
+      </w:r>
+      <w:r>
+        <w:rPr>
+          <w:rFonts w:ascii="Calibri" w:hAnsi="Calibri" w:cs="Calibri"/>
+        </w:rPr>
+        <w:t>reviously this had only been done for same-month cyclones</w:t>
+      </w:r>
     </w:p>
     <w:sectPr>
       <w:pgSz w:w="12240" w:h="15840"/>
@@ -8476,6 +7680,119 @@
     </w:lvl>
   </w:abstractNum>
   <w:abstractNum w:abstractNumId="5" w15:restartNumberingAfterBreak="0">
+    <w:nsid w:val="4D2B3C60"/>
+    <w:multiLevelType w:val="hybridMultilevel"/>
+    <w:tmpl w:val="C0BED022"/>
+    <w:lvl w:ilvl="0" w:tplc="04090001">
+      <w:start w:val="1"/>
+      <w:numFmt w:val="bullet"/>
+      <w:lvlText w:val=""/>
+      <w:lvlJc w:val="left"/>
+      <w:pPr>
+        <w:ind w:left="720" w:hanging="360"/>
+      </w:pPr>
+      <w:rPr>
+        <w:rFonts w:ascii="Symbol" w:hAnsi="Symbol" w:hint="default"/>
+      </w:rPr>
+    </w:lvl>
+    <w:lvl w:ilvl="1" w:tplc="04090003" w:tentative="1">
+      <w:start w:val="1"/>
+      <w:numFmt w:val="bullet"/>
+      <w:lvlText w:val="o"/>
+      <w:lvlJc w:val="left"/>
+      <w:pPr>
+        <w:ind w:left="1440" w:hanging="360"/>
+      </w:pPr>
+      <w:rPr>
+        <w:rFonts w:ascii="Courier New" w:hAnsi="Courier New" w:cs="Courier New" w:hint="default"/>
+      </w:rPr>
+    </w:lvl>
+    <w:lvl w:ilvl="2" w:tplc="04090005" w:tentative="1">
+      <w:start w:val="1"/>
+      <w:numFmt w:val="bullet"/>
+      <w:lvlText w:val=""/>
+      <w:lvlJc w:val="left"/>
+      <w:pPr>
+        <w:ind w:left="2160" w:hanging="360"/>
+      </w:pPr>
+      <w:rPr>
+        <w:rFonts w:ascii="Wingdings" w:hAnsi="Wingdings" w:hint="default"/>
+      </w:rPr>
+    </w:lvl>
+    <w:lvl w:ilvl="3" w:tplc="04090001" w:tentative="1">
+      <w:start w:val="1"/>
+      <w:numFmt w:val="bullet"/>
+      <w:lvlText w:val=""/>
+      <w:lvlJc w:val="left"/>
+      <w:pPr>
+        <w:ind w:left="2880" w:hanging="360"/>
+      </w:pPr>
+      <w:rPr>
+        <w:rFonts w:ascii="Symbol" w:hAnsi="Symbol" w:hint="default"/>
+      </w:rPr>
+    </w:lvl>
+    <w:lvl w:ilvl="4" w:tplc="04090003" w:tentative="1">
+      <w:start w:val="1"/>
+      <w:numFmt w:val="bullet"/>
+      <w:lvlText w:val="o"/>
+      <w:lvlJc w:val="left"/>
+      <w:pPr>
+        <w:ind w:left="3600" w:hanging="360"/>
+      </w:pPr>
+      <w:rPr>
+        <w:rFonts w:ascii="Courier New" w:hAnsi="Courier New" w:cs="Courier New" w:hint="default"/>
+      </w:rPr>
+    </w:lvl>
+    <w:lvl w:ilvl="5" w:tplc="04090005" w:tentative="1">
+      <w:start w:val="1"/>
+      <w:numFmt w:val="bullet"/>
+      <w:lvlText w:val=""/>
+      <w:lvlJc w:val="left"/>
+      <w:pPr>
+        <w:ind w:left="4320" w:hanging="360"/>
+      </w:pPr>
+      <w:rPr>
+        <w:rFonts w:ascii="Wingdings" w:hAnsi="Wingdings" w:hint="default"/>
+      </w:rPr>
+    </w:lvl>
+    <w:lvl w:ilvl="6" w:tplc="04090001" w:tentative="1">
+      <w:start w:val="1"/>
+      <w:numFmt w:val="bullet"/>
+      <w:lvlText w:val=""/>
+      <w:lvlJc w:val="left"/>
+      <w:pPr>
+        <w:ind w:left="5040" w:hanging="360"/>
+      </w:pPr>
+      <w:rPr>
+        <w:rFonts w:ascii="Symbol" w:hAnsi="Symbol" w:hint="default"/>
+      </w:rPr>
+    </w:lvl>
+    <w:lvl w:ilvl="7" w:tplc="04090003" w:tentative="1">
+      <w:start w:val="1"/>
+      <w:numFmt w:val="bullet"/>
+      <w:lvlText w:val="o"/>
+      <w:lvlJc w:val="left"/>
+      <w:pPr>
+        <w:ind w:left="5760" w:hanging="360"/>
+      </w:pPr>
+      <w:rPr>
+        <w:rFonts w:ascii="Courier New" w:hAnsi="Courier New" w:cs="Courier New" w:hint="default"/>
+      </w:rPr>
+    </w:lvl>
+    <w:lvl w:ilvl="8" w:tplc="04090005" w:tentative="1">
+      <w:start w:val="1"/>
+      <w:numFmt w:val="bullet"/>
+      <w:lvlText w:val=""/>
+      <w:lvlJc w:val="left"/>
+      <w:pPr>
+        <w:ind w:left="6480" w:hanging="360"/>
+      </w:pPr>
+      <w:rPr>
+        <w:rFonts w:ascii="Wingdings" w:hAnsi="Wingdings" w:hint="default"/>
+      </w:rPr>
+    </w:lvl>
+  </w:abstractNum>
+  <w:abstractNum w:abstractNumId="6" w15:restartNumberingAfterBreak="0">
     <w:nsid w:val="53483FF1"/>
     <w:multiLevelType w:val="hybridMultilevel"/>
     <w:tmpl w:val="74903D16"/>
@@ -8561,7 +7878,7 @@
       </w:pPr>
     </w:lvl>
   </w:abstractNum>
-  <w:abstractNum w:abstractNumId="6" w15:restartNumberingAfterBreak="0">
+  <w:abstractNum w:abstractNumId="7" w15:restartNumberingAfterBreak="0">
     <w:nsid w:val="54580286"/>
     <w:multiLevelType w:val="hybridMultilevel"/>
     <w:tmpl w:val="E9D895B2"/>
@@ -8674,10 +7991,10 @@
       </w:rPr>
     </w:lvl>
   </w:abstractNum>
-  <w:abstractNum w:abstractNumId="7" w15:restartNumberingAfterBreak="0">
+  <w:abstractNum w:abstractNumId="8" w15:restartNumberingAfterBreak="0">
     <w:nsid w:val="652C198F"/>
     <w:multiLevelType w:val="hybridMultilevel"/>
-    <w:tmpl w:val="5E3C93CE"/>
+    <w:tmpl w:val="F154AF1C"/>
     <w:lvl w:ilvl="0" w:tplc="0409000F">
       <w:start w:val="1"/>
       <w:numFmt w:val="decimal"/>
@@ -8687,14 +8004,17 @@
         <w:ind w:left="720" w:hanging="360"/>
       </w:pPr>
     </w:lvl>
-    <w:lvl w:ilvl="1" w:tplc="04090019" w:tentative="1">
-      <w:start w:val="1"/>
-      <w:numFmt w:val="lowerLetter"/>
-      <w:lvlText w:val="%2."/>
+    <w:lvl w:ilvl="1" w:tplc="6FE2D460">
+      <w:start w:val="1"/>
+      <w:numFmt w:val="bullet"/>
+      <w:lvlText w:val=""/>
       <w:lvlJc w:val="left"/>
       <w:pPr>
         <w:ind w:left="1440" w:hanging="360"/>
       </w:pPr>
+      <w:rPr>
+        <w:rFonts w:ascii="Wingdings" w:eastAsiaTheme="minorHAnsi" w:hAnsi="Wingdings" w:cs="Calibri" w:hint="default"/>
+      </w:rPr>
     </w:lvl>
     <w:lvl w:ilvl="2" w:tplc="0409001B" w:tentative="1">
       <w:start w:val="1"/>
@@ -8760,7 +8080,7 @@
       </w:pPr>
     </w:lvl>
   </w:abstractNum>
-  <w:abstractNum w:abstractNumId="8" w15:restartNumberingAfterBreak="0">
+  <w:abstractNum w:abstractNumId="9" w15:restartNumberingAfterBreak="0">
     <w:nsid w:val="661E5331"/>
     <w:multiLevelType w:val="hybridMultilevel"/>
     <w:tmpl w:val="EEA84A1C"/>
@@ -8873,7 +8193,93 @@
       </w:rPr>
     </w:lvl>
   </w:abstractNum>
-  <w:abstractNum w:abstractNumId="9" w15:restartNumberingAfterBreak="0">
+  <w:abstractNum w:abstractNumId="10" w15:restartNumberingAfterBreak="0">
+    <w:nsid w:val="6DBD38A6"/>
+    <w:multiLevelType w:val="hybridMultilevel"/>
+    <w:tmpl w:val="118EC46C"/>
+    <w:lvl w:ilvl="0" w:tplc="0409000F">
+      <w:start w:val="1"/>
+      <w:numFmt w:val="decimal"/>
+      <w:lvlText w:val="%1."/>
+      <w:lvlJc w:val="left"/>
+      <w:pPr>
+        <w:ind w:left="720" w:hanging="360"/>
+      </w:pPr>
+    </w:lvl>
+    <w:lvl w:ilvl="1" w:tplc="04090019">
+      <w:start w:val="1"/>
+      <w:numFmt w:val="lowerLetter"/>
+      <w:lvlText w:val="%2."/>
+      <w:lvlJc w:val="left"/>
+      <w:pPr>
+        <w:ind w:left="1440" w:hanging="360"/>
+      </w:pPr>
+    </w:lvl>
+    <w:lvl w:ilvl="2" w:tplc="0409001B" w:tentative="1">
+      <w:start w:val="1"/>
+      <w:numFmt w:val="lowerRoman"/>
+      <w:lvlText w:val="%3."/>
+      <w:lvlJc w:val="right"/>
+      <w:pPr>
+        <w:ind w:left="2160" w:hanging="180"/>
+      </w:pPr>
+    </w:lvl>
+    <w:lvl w:ilvl="3" w:tplc="0409000F" w:tentative="1">
+      <w:start w:val="1"/>
+      <w:numFmt w:val="decimal"/>
+      <w:lvlText w:val="%4."/>
+      <w:lvlJc w:val="left"/>
+      <w:pPr>
+        <w:ind w:left="2880" w:hanging="360"/>
+      </w:pPr>
+    </w:lvl>
+    <w:lvl w:ilvl="4" w:tplc="04090019" w:tentative="1">
+      <w:start w:val="1"/>
+      <w:numFmt w:val="lowerLetter"/>
+      <w:lvlText w:val="%5."/>
+      <w:lvlJc w:val="left"/>
+      <w:pPr>
+        <w:ind w:left="3600" w:hanging="360"/>
+      </w:pPr>
+    </w:lvl>
+    <w:lvl w:ilvl="5" w:tplc="0409001B" w:tentative="1">
+      <w:start w:val="1"/>
+      <w:numFmt w:val="lowerRoman"/>
+      <w:lvlText w:val="%6."/>
+      <w:lvlJc w:val="right"/>
+      <w:pPr>
+        <w:ind w:left="4320" w:hanging="180"/>
+      </w:pPr>
+    </w:lvl>
+    <w:lvl w:ilvl="6" w:tplc="0409000F" w:tentative="1">
+      <w:start w:val="1"/>
+      <w:numFmt w:val="decimal"/>
+      <w:lvlText w:val="%7."/>
+      <w:lvlJc w:val="left"/>
+      <w:pPr>
+        <w:ind w:left="5040" w:hanging="360"/>
+      </w:pPr>
+    </w:lvl>
+    <w:lvl w:ilvl="7" w:tplc="04090019" w:tentative="1">
+      <w:start w:val="1"/>
+      <w:numFmt w:val="lowerLetter"/>
+      <w:lvlText w:val="%8."/>
+      <w:lvlJc w:val="left"/>
+      <w:pPr>
+        <w:ind w:left="5760" w:hanging="360"/>
+      </w:pPr>
+    </w:lvl>
+    <w:lvl w:ilvl="8" w:tplc="0409001B" w:tentative="1">
+      <w:start w:val="1"/>
+      <w:numFmt w:val="lowerRoman"/>
+      <w:lvlText w:val="%9."/>
+      <w:lvlJc w:val="right"/>
+      <w:pPr>
+        <w:ind w:left="6480" w:hanging="180"/>
+      </w:pPr>
+    </w:lvl>
+  </w:abstractNum>
+  <w:abstractNum w:abstractNumId="11" w15:restartNumberingAfterBreak="0">
     <w:nsid w:val="793944B0"/>
     <w:multiLevelType w:val="hybridMultilevel"/>
     <w:tmpl w:val="8C8EB82A"/>
@@ -8963,10 +8369,10 @@
     <w:abstractNumId w:val="4"/>
   </w:num>
   <w:num w:numId="2" w16cid:durableId="1964458927">
-    <w:abstractNumId w:val="6"/>
+    <w:abstractNumId w:val="7"/>
   </w:num>
   <w:num w:numId="3" w16cid:durableId="653148843">
-    <w:abstractNumId w:val="8"/>
+    <w:abstractNumId w:val="9"/>
   </w:num>
   <w:num w:numId="4" w16cid:durableId="1223560146">
     <w:abstractNumId w:val="1"/>
@@ -8981,13 +8387,19 @@
     <w:abstractNumId w:val="2"/>
   </w:num>
   <w:num w:numId="8" w16cid:durableId="2071033199">
-    <w:abstractNumId w:val="9"/>
+    <w:abstractNumId w:val="11"/>
   </w:num>
   <w:num w:numId="9" w16cid:durableId="423576732">
+    <w:abstractNumId w:val="6"/>
+  </w:num>
+  <w:num w:numId="10" w16cid:durableId="1478720893">
+    <w:abstractNumId w:val="8"/>
+  </w:num>
+  <w:num w:numId="11" w16cid:durableId="1232735521">
     <w:abstractNumId w:val="5"/>
   </w:num>
-  <w:num w:numId="10" w16cid:durableId="1478720893">
-    <w:abstractNumId w:val="7"/>
+  <w:num w:numId="12" w16cid:durableId="477844768">
+    <w:abstractNumId w:val="10"/>
   </w:num>
 </w:numbering>
 </file>

</xml_diff>